<commit_message>
documentation of multivariate analysis
</commit_message>
<xml_diff>
--- a/Alexandre_Desbos_CA1_DAV.docx
+++ b/Alexandre_Desbos_CA1_DAV.docx
@@ -651,7 +651,7 @@
             </w:rPr>
             <w:fldChar w:fldCharType="separate"/>
           </w:r>
-          <w:hyperlink w:anchor="_Toc165820199" w:history="1">
+          <w:hyperlink w:anchor="_Toc165823868" w:history="1">
             <w:r>
               <w:rPr>
                 <w:rStyle w:val="Hyperlink"/>
@@ -678,7 +678,7 @@
                 <w:noProof/>
                 <w:webHidden/>
               </w:rPr>
-              <w:instrText xml:space="preserve"> PAGEREF _Toc165820199 \h </w:instrText>
+              <w:instrText xml:space="preserve"> PAGEREF _Toc165823868 \h </w:instrText>
             </w:r>
             <w:r>
               <w:rPr>
@@ -726,7 +726,7 @@
               <w14:ligatures w14:val="standardContextual"/>
             </w:rPr>
           </w:pPr>
-          <w:hyperlink w:anchor="_Toc165820200" w:history="1">
+          <w:hyperlink w:anchor="_Toc165823869" w:history="1">
             <w:r>
               <w:rPr>
                 <w:rStyle w:val="Hyperlink"/>
@@ -753,7 +753,7 @@
                 <w:noProof/>
                 <w:webHidden/>
               </w:rPr>
-              <w:instrText xml:space="preserve"> PAGEREF _Toc165820200 \h </w:instrText>
+              <w:instrText xml:space="preserve"> PAGEREF _Toc165823869 \h </w:instrText>
             </w:r>
             <w:r>
               <w:rPr>
@@ -801,7 +801,7 @@
               <w14:ligatures w14:val="standardContextual"/>
             </w:rPr>
           </w:pPr>
-          <w:hyperlink w:anchor="_Toc165820201" w:history="1">
+          <w:hyperlink w:anchor="_Toc165823870" w:history="1">
             <w:r>
               <w:rPr>
                 <w:rStyle w:val="Hyperlink"/>
@@ -828,7 +828,7 @@
                 <w:noProof/>
                 <w:webHidden/>
               </w:rPr>
-              <w:instrText xml:space="preserve"> PAGEREF _Toc165820201 \h </w:instrText>
+              <w:instrText xml:space="preserve"> PAGEREF _Toc165823870 \h </w:instrText>
             </w:r>
             <w:r>
               <w:rPr>
@@ -874,13 +874,13 @@
               <w14:ligatures w14:val="standardContextual"/>
             </w:rPr>
           </w:pPr>
-          <w:hyperlink w:anchor="_Toc165820202" w:history="1">
+          <w:hyperlink w:anchor="_Toc165823871" w:history="1">
             <w:r>
               <w:rPr>
                 <w:rStyle w:val="Hyperlink"/>
                 <w:noProof/>
               </w:rPr>
-              <w:t>Data Aggregation</w:t>
+              <w:t>Data Aggregation nd Modifications</w:t>
             </w:r>
             <w:r>
               <w:rPr>
@@ -901,7 +901,7 @@
                 <w:noProof/>
                 <w:webHidden/>
               </w:rPr>
-              <w:instrText xml:space="preserve"> PAGEREF _Toc165820202 \h </w:instrText>
+              <w:instrText xml:space="preserve"> PAGEREF _Toc165823871 \h </w:instrText>
             </w:r>
             <w:r>
               <w:rPr>
@@ -947,7 +947,7 @@
               <w14:ligatures w14:val="standardContextual"/>
             </w:rPr>
           </w:pPr>
-          <w:hyperlink w:anchor="_Toc165820203" w:history="1">
+          <w:hyperlink w:anchor="_Toc165823872" w:history="1">
             <w:r>
               <w:rPr>
                 <w:rStyle w:val="Hyperlink"/>
@@ -974,7 +974,7 @@
                 <w:noProof/>
                 <w:webHidden/>
               </w:rPr>
-              <w:instrText xml:space="preserve"> PAGEREF _Toc165820203 \h </w:instrText>
+              <w:instrText xml:space="preserve"> PAGEREF _Toc165823872 \h </w:instrText>
             </w:r>
             <w:r>
               <w:rPr>
@@ -1020,7 +1020,7 @@
               <w14:ligatures w14:val="standardContextual"/>
             </w:rPr>
           </w:pPr>
-          <w:hyperlink w:anchor="_Toc165820204" w:history="1">
+          <w:hyperlink w:anchor="_Toc165823873" w:history="1">
             <w:r>
               <w:rPr>
                 <w:rStyle w:val="Hyperlink"/>
@@ -1047,7 +1047,7 @@
                 <w:noProof/>
                 <w:webHidden/>
               </w:rPr>
-              <w:instrText xml:space="preserve"> PAGEREF _Toc165820204 \h </w:instrText>
+              <w:instrText xml:space="preserve"> PAGEREF _Toc165823873 \h </w:instrText>
             </w:r>
             <w:r>
               <w:rPr>
@@ -1095,7 +1095,7 @@
               <w14:ligatures w14:val="standardContextual"/>
             </w:rPr>
           </w:pPr>
-          <w:hyperlink w:anchor="_Toc165820205" w:history="1">
+          <w:hyperlink w:anchor="_Toc165823874" w:history="1">
             <w:r>
               <w:rPr>
                 <w:rStyle w:val="Hyperlink"/>
@@ -1122,7 +1122,7 @@
                 <w:noProof/>
                 <w:webHidden/>
               </w:rPr>
-              <w:instrText xml:space="preserve"> PAGEREF _Toc165820205 \h </w:instrText>
+              <w:instrText xml:space="preserve"> PAGEREF _Toc165823874 \h </w:instrText>
             </w:r>
             <w:r>
               <w:rPr>
@@ -1168,7 +1168,7 @@
               <w14:ligatures w14:val="standardContextual"/>
             </w:rPr>
           </w:pPr>
-          <w:hyperlink w:anchor="_Toc165820206" w:history="1">
+          <w:hyperlink w:anchor="_Toc165823875" w:history="1">
             <w:r>
               <w:rPr>
                 <w:rStyle w:val="Hyperlink"/>
@@ -1195,7 +1195,7 @@
                 <w:noProof/>
                 <w:webHidden/>
               </w:rPr>
-              <w:instrText xml:space="preserve"> PAGEREF _Toc165820206 \h </w:instrText>
+              <w:instrText xml:space="preserve"> PAGEREF _Toc165823875 \h </w:instrText>
             </w:r>
             <w:r>
               <w:rPr>
@@ -1241,7 +1241,7 @@
               <w14:ligatures w14:val="standardContextual"/>
             </w:rPr>
           </w:pPr>
-          <w:hyperlink w:anchor="_Toc165820207" w:history="1">
+          <w:hyperlink w:anchor="_Toc165823876" w:history="1">
             <w:r>
               <w:rPr>
                 <w:rStyle w:val="Hyperlink"/>
@@ -1268,7 +1268,7 @@
                 <w:noProof/>
                 <w:webHidden/>
               </w:rPr>
-              <w:instrText xml:space="preserve"> PAGEREF _Toc165820207 \h </w:instrText>
+              <w:instrText xml:space="preserve"> PAGEREF _Toc165823876 \h </w:instrText>
             </w:r>
             <w:r>
               <w:rPr>
@@ -1314,7 +1314,7 @@
               <w14:ligatures w14:val="standardContextual"/>
             </w:rPr>
           </w:pPr>
-          <w:hyperlink w:anchor="_Toc165820208" w:history="1">
+          <w:hyperlink w:anchor="_Toc165823877" w:history="1">
             <w:r>
               <w:rPr>
                 <w:rStyle w:val="Hyperlink"/>
@@ -1341,7 +1341,7 @@
                 <w:noProof/>
                 <w:webHidden/>
               </w:rPr>
-              <w:instrText xml:space="preserve"> PAGEREF _Toc165820208 \h </w:instrText>
+              <w:instrText xml:space="preserve"> PAGEREF _Toc165823877 \h </w:instrText>
             </w:r>
             <w:r>
               <w:rPr>
@@ -1387,7 +1387,7 @@
               <w14:ligatures w14:val="standardContextual"/>
             </w:rPr>
           </w:pPr>
-          <w:hyperlink w:anchor="_Toc165820209" w:history="1">
+          <w:hyperlink w:anchor="_Toc165823878" w:history="1">
             <w:r>
               <w:rPr>
                 <w:rStyle w:val="Hyperlink"/>
@@ -1414,7 +1414,7 @@
                 <w:noProof/>
                 <w:webHidden/>
               </w:rPr>
-              <w:instrText xml:space="preserve"> PAGEREF _Toc165820209 \h </w:instrText>
+              <w:instrText xml:space="preserve"> PAGEREF _Toc165823878 \h </w:instrText>
             </w:r>
             <w:r>
               <w:rPr>
@@ -1434,7 +1434,7 @@
                 <w:noProof/>
                 <w:webHidden/>
               </w:rPr>
-              <w:t>5</w:t>
+              <w:t>6</w:t>
             </w:r>
             <w:r>
               <w:rPr>
@@ -1460,7 +1460,7 @@
               <w14:ligatures w14:val="standardContextual"/>
             </w:rPr>
           </w:pPr>
-          <w:hyperlink w:anchor="_Toc165820210" w:history="1">
+          <w:hyperlink w:anchor="_Toc165823879" w:history="1">
             <w:r>
               <w:rPr>
                 <w:rStyle w:val="Hyperlink"/>
@@ -1487,7 +1487,7 @@
                 <w:noProof/>
                 <w:webHidden/>
               </w:rPr>
-              <w:instrText xml:space="preserve"> PAGEREF _Toc165820210 \h </w:instrText>
+              <w:instrText xml:space="preserve"> PAGEREF _Toc165823879 \h </w:instrText>
             </w:r>
             <w:r>
               <w:rPr>
@@ -1507,7 +1507,7 @@
                 <w:noProof/>
                 <w:webHidden/>
               </w:rPr>
-              <w:t>5</w:t>
+              <w:t>6</w:t>
             </w:r>
             <w:r>
               <w:rPr>
@@ -1535,7 +1535,7 @@
               <w14:ligatures w14:val="standardContextual"/>
             </w:rPr>
           </w:pPr>
-          <w:hyperlink w:anchor="_Toc165820211" w:history="1">
+          <w:hyperlink w:anchor="_Toc165823880" w:history="1">
             <w:r>
               <w:rPr>
                 <w:rStyle w:val="Hyperlink"/>
@@ -1562,7 +1562,7 @@
                 <w:noProof/>
                 <w:webHidden/>
               </w:rPr>
-              <w:instrText xml:space="preserve"> PAGEREF _Toc165820211 \h </w:instrText>
+              <w:instrText xml:space="preserve"> PAGEREF _Toc165823880 \h </w:instrText>
             </w:r>
             <w:r>
               <w:rPr>
@@ -1582,7 +1582,7 @@
                 <w:noProof/>
                 <w:webHidden/>
               </w:rPr>
-              <w:t>5</w:t>
+              <w:t>6</w:t>
             </w:r>
             <w:r>
               <w:rPr>
@@ -1610,7 +1610,7 @@
               <w14:ligatures w14:val="standardContextual"/>
             </w:rPr>
           </w:pPr>
-          <w:hyperlink w:anchor="_Toc165820212" w:history="1">
+          <w:hyperlink w:anchor="_Toc165823881" w:history="1">
             <w:r>
               <w:rPr>
                 <w:rStyle w:val="Hyperlink"/>
@@ -1637,7 +1637,7 @@
                 <w:noProof/>
                 <w:webHidden/>
               </w:rPr>
-              <w:instrText xml:space="preserve"> PAGEREF _Toc165820212 \h </w:instrText>
+              <w:instrText xml:space="preserve"> PAGEREF _Toc165823881 \h </w:instrText>
             </w:r>
             <w:r>
               <w:rPr>
@@ -1657,7 +1657,7 @@
                 <w:noProof/>
                 <w:webHidden/>
               </w:rPr>
-              <w:t>5</w:t>
+              <w:t>6</w:t>
             </w:r>
             <w:r>
               <w:rPr>
@@ -1685,7 +1685,7 @@
               <w14:ligatures w14:val="standardContextual"/>
             </w:rPr>
           </w:pPr>
-          <w:hyperlink w:anchor="_Toc165820213" w:history="1">
+          <w:hyperlink w:anchor="_Toc165823882" w:history="1">
             <w:r>
               <w:rPr>
                 <w:rStyle w:val="Hyperlink"/>
@@ -1712,7 +1712,7 @@
                 <w:noProof/>
                 <w:webHidden/>
               </w:rPr>
-              <w:instrText xml:space="preserve"> PAGEREF _Toc165820213 \h </w:instrText>
+              <w:instrText xml:space="preserve"> PAGEREF _Toc165823882 \h </w:instrText>
             </w:r>
             <w:r>
               <w:rPr>
@@ -1760,7 +1760,7 @@
               <w14:ligatures w14:val="standardContextual"/>
             </w:rPr>
           </w:pPr>
-          <w:hyperlink w:anchor="_Toc165820214" w:history="1">
+          <w:hyperlink w:anchor="_Toc165823883" w:history="1">
             <w:r>
               <w:rPr>
                 <w:rStyle w:val="Hyperlink"/>
@@ -1788,7 +1788,7 @@
                 <w:noProof/>
                 <w:webHidden/>
               </w:rPr>
-              <w:instrText xml:space="preserve"> PAGEREF _Toc165820214 \h </w:instrText>
+              <w:instrText xml:space="preserve"> PAGEREF _Toc165823883 \h </w:instrText>
             </w:r>
             <w:r>
               <w:rPr>
@@ -1869,7 +1869,7 @@
       <w:pPr>
         <w:pStyle w:val="Heading1"/>
       </w:pPr>
-      <w:bookmarkStart w:id="0" w:name="_Toc165820199"/>
+      <w:bookmarkStart w:id="0" w:name="_Toc165823868"/>
       <w:r>
         <w:t>Theorical framework:</w:t>
       </w:r>
@@ -2124,7 +2124,7 @@
       <w:pPr>
         <w:pStyle w:val="Heading1"/>
       </w:pPr>
-      <w:bookmarkStart w:id="1" w:name="_Toc165820200"/>
+      <w:bookmarkStart w:id="1" w:name="_Toc165823869"/>
       <w:r>
         <w:t>Methodology</w:t>
       </w:r>
@@ -2167,49 +2167,43 @@
         <w:rPr>
           <w:rFonts w:asciiTheme="minorHAnsi" w:hAnsiTheme="minorHAnsi"/>
         </w:rPr>
-        <w:t xml:space="preserve">dataset that I have chosen carefully, </w:t>
-      </w:r>
-      <w:r>
-        <w:rPr>
-          <w:rFonts w:asciiTheme="minorHAnsi" w:hAnsiTheme="minorHAnsi"/>
-        </w:rPr>
-        <w:t xml:space="preserve"> </w:t>
-      </w:r>
-      <w:r>
-        <w:rPr>
-          <w:rFonts w:asciiTheme="minorHAnsi" w:hAnsiTheme="minorHAnsi"/>
-        </w:rPr>
-        <w:t>with</w:t>
-      </w:r>
-      <w:r>
-        <w:rPr>
-          <w:rFonts w:asciiTheme="minorHAnsi" w:hAnsiTheme="minorHAnsi"/>
-        </w:rPr>
-        <w:t xml:space="preserve"> games from many years, This ensures the data is strong and varied, representing a broad range of player abilities and strategies</w:t>
-      </w:r>
-      <w:r>
-        <w:rPr>
-          <w:rFonts w:asciiTheme="minorHAnsi" w:hAnsiTheme="minorHAnsi"/>
-        </w:rPr>
-        <w:t>,  a</w:t>
-      </w:r>
-      <w:r>
-        <w:rPr>
-          <w:rFonts w:asciiTheme="minorHAnsi" w:hAnsiTheme="minorHAnsi"/>
-        </w:rPr>
-        <w:t>nd with a full set of variables</w:t>
-      </w:r>
-      <w:r>
-        <w:rPr>
-          <w:rFonts w:asciiTheme="minorHAnsi" w:hAnsiTheme="minorHAnsi"/>
-        </w:rPr>
-        <w:t xml:space="preserve"> to ensure that the analysis will be relevant</w:t>
-      </w:r>
-      <w:r>
-        <w:rPr>
-          <w:rFonts w:asciiTheme="minorHAnsi" w:hAnsiTheme="minorHAnsi"/>
-        </w:rPr>
-        <w:t>.</w:t>
+        <w:t xml:space="preserve">dataset </w:t>
+      </w:r>
+      <w:r>
+        <w:rPr>
+          <w:rFonts w:asciiTheme="minorHAnsi" w:hAnsiTheme="minorHAnsi"/>
+        </w:rPr>
+        <w:t>on chess opening</w:t>
+      </w:r>
+      <w:r>
+        <w:rPr>
+          <w:rFonts w:asciiTheme="minorHAnsi" w:hAnsiTheme="minorHAnsi"/>
+        </w:rPr>
+        <w:t>, with</w:t>
+      </w:r>
+      <w:r>
+        <w:rPr>
+          <w:rFonts w:asciiTheme="minorHAnsi" w:hAnsiTheme="minorHAnsi"/>
+        </w:rPr>
+        <w:t xml:space="preserve"> games from many years</w:t>
+      </w:r>
+      <w:r>
+        <w:rPr>
+          <w:rFonts w:asciiTheme="minorHAnsi" w:hAnsiTheme="minorHAnsi"/>
+        </w:rPr>
+        <w:t xml:space="preserve"> and a big variety of variables</w:t>
+      </w:r>
+      <w:r>
+        <w:rPr>
+          <w:rFonts w:asciiTheme="minorHAnsi" w:hAnsiTheme="minorHAnsi"/>
+        </w:rPr>
+        <w:t>, This ensures the data is strong and varied, representing a broad range of player abilities and strategies</w:t>
+      </w:r>
+      <w:r>
+        <w:rPr>
+          <w:rFonts w:asciiTheme="minorHAnsi" w:hAnsiTheme="minorHAnsi"/>
+        </w:rPr>
+        <w:t xml:space="preserve"> to make a relevant analysis.</w:t>
       </w:r>
     </w:p>
     <w:p>
@@ -2224,7 +2218,7 @@
       <w:pPr>
         <w:pStyle w:val="Heading2"/>
       </w:pPr>
-      <w:bookmarkStart w:id="2" w:name="_Toc165820201"/>
+      <w:bookmarkStart w:id="2" w:name="_Toc165823870"/>
       <w:r>
         <w:t>Data selection and preparation</w:t>
       </w:r>
@@ -2280,6 +2274,14 @@
           <w:rFonts w:asciiTheme="minorHAnsi" w:hAnsiTheme="minorHAnsi"/>
         </w:rPr>
       </w:pPr>
+    </w:p>
+    <w:p>
+      <w:pPr>
+        <w:jc w:val="both"/>
+        <w:rPr>
+          <w:rFonts w:asciiTheme="minorHAnsi" w:hAnsiTheme="minorHAnsi"/>
+        </w:rPr>
+      </w:pPr>
       <w:r>
         <w:rPr>
           <w:rFonts w:asciiTheme="minorHAnsi" w:hAnsiTheme="minorHAnsi"/>
@@ -2771,13 +2773,33 @@
       <w:pPr>
         <w:pStyle w:val="Heading3"/>
       </w:pPr>
-      <w:bookmarkStart w:id="3" w:name="_Toc165820202"/>
+      <w:bookmarkStart w:id="3" w:name="_Toc165823871"/>
       <w:r>
         <w:lastRenderedPageBreak/>
         <w:t xml:space="preserve">Data </w:t>
       </w:r>
       <w:r>
         <w:t>Aggregation</w:t>
+      </w:r>
+      <w:r>
+        <w:t xml:space="preserve"> </w:t>
+      </w:r>
+      <w:proofErr w:type="spellStart"/>
+      <w:r>
+        <w:t>nd</w:t>
+      </w:r>
+      <w:proofErr w:type="spellEnd"/>
+      <w:r>
+        <w:t xml:space="preserve"> </w:t>
+      </w:r>
+      <w:r>
+        <w:t>M</w:t>
+      </w:r>
+      <w:r>
+        <w:t>odification</w:t>
+      </w:r>
+      <w:r>
+        <w:t>s</w:t>
       </w:r>
       <w:bookmarkEnd w:id="3"/>
     </w:p>
@@ -2834,55 +2856,57 @@
         <w:rPr>
           <w:rFonts w:asciiTheme="minorHAnsi" w:hAnsiTheme="minorHAnsi"/>
         </w:rPr>
-        <w:t>First of all, in the dataset I'm using, the openings are divided for each variation of it, so I had to aggregate the data by opening. So for each variation of an opening I added up the number of games and averaged the other variables (perf rating, player rating, player win</w:t>
-      </w:r>
-      <w:r>
-        <w:rPr>
-          <w:rFonts w:asciiTheme="minorHAnsi" w:hAnsiTheme="minorHAnsi"/>
-        </w:rPr>
-        <w:t>%</w:t>
-      </w:r>
-      <w:r>
-        <w:rPr>
-          <w:rFonts w:asciiTheme="minorHAnsi" w:hAnsiTheme="minorHAnsi"/>
-        </w:rPr>
-        <w:t>, draw</w:t>
-      </w:r>
-      <w:r>
-        <w:rPr>
-          <w:rFonts w:asciiTheme="minorHAnsi" w:hAnsiTheme="minorHAnsi"/>
-        </w:rPr>
-        <w:t>%</w:t>
-      </w:r>
-      <w:r>
-        <w:rPr>
-          <w:rFonts w:asciiTheme="minorHAnsi" w:hAnsiTheme="minorHAnsi"/>
-        </w:rPr>
-        <w:t>, opponent win</w:t>
-      </w:r>
-      <w:r>
-        <w:rPr>
-          <w:rFonts w:asciiTheme="minorHAnsi" w:hAnsiTheme="minorHAnsi"/>
-        </w:rPr>
-        <w:t>%</w:t>
-      </w:r>
-      <w:r>
-        <w:rPr>
-          <w:rFonts w:asciiTheme="minorHAnsi" w:hAnsiTheme="minorHAnsi"/>
-        </w:rPr>
-        <w:t>, num</w:t>
-      </w:r>
-      <w:r>
-        <w:rPr>
-          <w:rFonts w:asciiTheme="minorHAnsi" w:hAnsiTheme="minorHAnsi"/>
-        </w:rPr>
-        <w:t>ber of</w:t>
-      </w:r>
-      <w:r>
-        <w:rPr>
-          <w:rFonts w:asciiTheme="minorHAnsi" w:hAnsiTheme="minorHAnsi"/>
-        </w:rPr>
-        <w:t xml:space="preserve"> moves).</w:t>
+        <w:t>First of all,</w:t>
+      </w:r>
+      <w:r>
+        <w:rPr>
+          <w:rFonts w:asciiTheme="minorHAnsi" w:hAnsiTheme="minorHAnsi"/>
+        </w:rPr>
+        <w:t xml:space="preserve"> I change the variables “</w:t>
+      </w:r>
+      <w:r>
+        <w:rPr>
+          <w:rFonts w:asciiTheme="minorHAnsi" w:hAnsiTheme="minorHAnsi"/>
+          <w:i/>
+          <w:iCs/>
+        </w:rPr>
+        <w:t>moves list</w:t>
+      </w:r>
+      <w:r>
+        <w:rPr>
+          <w:rFonts w:asciiTheme="minorHAnsi" w:hAnsiTheme="minorHAnsi"/>
+          <w:i/>
+          <w:iCs/>
+        </w:rPr>
+        <w:t>”</w:t>
+      </w:r>
+      <w:r>
+        <w:rPr>
+          <w:rFonts w:asciiTheme="minorHAnsi" w:hAnsiTheme="minorHAnsi"/>
+        </w:rPr>
+        <w:t xml:space="preserve"> to “</w:t>
+      </w:r>
+      <w:r>
+        <w:rPr>
+          <w:rFonts w:asciiTheme="minorHAnsi" w:hAnsiTheme="minorHAnsi"/>
+          <w:i/>
+          <w:iCs/>
+        </w:rPr>
+        <w:t>number of moves</w:t>
+      </w:r>
+      <w:r>
+        <w:rPr>
+          <w:rFonts w:asciiTheme="minorHAnsi" w:hAnsiTheme="minorHAnsi"/>
+          <w:i/>
+          <w:iCs/>
+        </w:rPr>
+        <w:t>”</w:t>
+      </w:r>
+      <w:r>
+        <w:rPr>
+          <w:rFonts w:asciiTheme="minorHAnsi" w:hAnsiTheme="minorHAnsi"/>
+        </w:rPr>
+        <w:t xml:space="preserve"> by changing it to an int of the length of the list.</w:t>
       </w:r>
     </w:p>
     <w:p>
@@ -2896,19 +2920,73 @@
         <w:rPr>
           <w:rFonts w:asciiTheme="minorHAnsi" w:hAnsiTheme="minorHAnsi"/>
         </w:rPr>
-        <w:t>This also allowed me to add a new variable, ‘Number of variations’, by summing the number of</w:t>
-      </w:r>
-      <w:r>
-        <w:rPr>
-          <w:rFonts w:asciiTheme="minorHAnsi" w:hAnsiTheme="minorHAnsi"/>
-        </w:rPr>
-        <w:t xml:space="preserve"> variations for each opening</w:t>
-      </w:r>
-      <w:r>
-        <w:rPr>
-          <w:rFonts w:asciiTheme="minorHAnsi" w:hAnsiTheme="minorHAnsi"/>
-        </w:rPr>
-        <w:t xml:space="preserve">, which I'll be able to use for the Complexity sub-index. </w:t>
+        <w:t>Then,</w:t>
+      </w:r>
+      <w:r>
+        <w:rPr>
+          <w:rFonts w:asciiTheme="minorHAnsi" w:hAnsiTheme="minorHAnsi"/>
+        </w:rPr>
+        <w:t xml:space="preserve"> in the dataset I'm using, the openings are divided for each variation of it, so I had to aggregate the data by opening. </w:t>
+      </w:r>
+      <w:r>
+        <w:rPr>
+          <w:rFonts w:asciiTheme="minorHAnsi" w:hAnsiTheme="minorHAnsi"/>
+        </w:rPr>
+        <w:t>F</w:t>
+      </w:r>
+      <w:r>
+        <w:rPr>
+          <w:rFonts w:asciiTheme="minorHAnsi" w:hAnsiTheme="minorHAnsi"/>
+        </w:rPr>
+        <w:t>or each variation of an opening I added up the number of games and averaged the other variables (perf rating, player rating, player win</w:t>
+      </w:r>
+      <w:r>
+        <w:rPr>
+          <w:rFonts w:asciiTheme="minorHAnsi" w:hAnsiTheme="minorHAnsi"/>
+        </w:rPr>
+        <w:t>%</w:t>
+      </w:r>
+      <w:r>
+        <w:rPr>
+          <w:rFonts w:asciiTheme="minorHAnsi" w:hAnsiTheme="minorHAnsi"/>
+        </w:rPr>
+        <w:t>, draw</w:t>
+      </w:r>
+      <w:r>
+        <w:rPr>
+          <w:rFonts w:asciiTheme="minorHAnsi" w:hAnsiTheme="minorHAnsi"/>
+        </w:rPr>
+        <w:t>%</w:t>
+      </w:r>
+      <w:r>
+        <w:rPr>
+          <w:rFonts w:asciiTheme="minorHAnsi" w:hAnsiTheme="minorHAnsi"/>
+        </w:rPr>
+        <w:t>, opponent win</w:t>
+      </w:r>
+      <w:r>
+        <w:rPr>
+          <w:rFonts w:asciiTheme="minorHAnsi" w:hAnsiTheme="minorHAnsi"/>
+        </w:rPr>
+        <w:t>%</w:t>
+      </w:r>
+      <w:r>
+        <w:rPr>
+          <w:rFonts w:asciiTheme="minorHAnsi" w:hAnsiTheme="minorHAnsi"/>
+        </w:rPr>
+        <w:t>, num</w:t>
+      </w:r>
+      <w:r>
+        <w:rPr>
+          <w:rFonts w:asciiTheme="minorHAnsi" w:hAnsiTheme="minorHAnsi"/>
+        </w:rPr>
+        <w:t>ber of</w:t>
+      </w:r>
+      <w:r>
+        <w:rPr>
+          <w:rFonts w:asciiTheme="minorHAnsi" w:hAnsiTheme="minorHAnsi"/>
+        </w:rPr>
+        <w:t xml:space="preserve"> moves).</w:t>
       </w:r>
     </w:p>
     <w:p>
@@ -2918,6 +2996,95 @@
           <w:rFonts w:asciiTheme="minorHAnsi" w:hAnsiTheme="minorHAnsi"/>
         </w:rPr>
       </w:pPr>
+      <w:r>
+        <w:rPr>
+          <w:rFonts w:asciiTheme="minorHAnsi" w:hAnsiTheme="minorHAnsi"/>
+        </w:rPr>
+        <w:t xml:space="preserve">This also allowed me to </w:t>
+      </w:r>
+      <w:r>
+        <w:rPr>
+          <w:rFonts w:asciiTheme="minorHAnsi" w:hAnsiTheme="minorHAnsi"/>
+        </w:rPr>
+        <w:t>create</w:t>
+      </w:r>
+      <w:r>
+        <w:rPr>
+          <w:rFonts w:asciiTheme="minorHAnsi" w:hAnsiTheme="minorHAnsi"/>
+        </w:rPr>
+        <w:t xml:space="preserve"> a new variable, ‘Number of variations’, by </w:t>
+      </w:r>
+      <w:r>
+        <w:rPr>
+          <w:rFonts w:asciiTheme="minorHAnsi" w:hAnsiTheme="minorHAnsi"/>
+        </w:rPr>
+        <w:t>adding up</w:t>
+      </w:r>
+      <w:r>
+        <w:rPr>
+          <w:rFonts w:asciiTheme="minorHAnsi" w:hAnsiTheme="minorHAnsi"/>
+        </w:rPr>
+        <w:t xml:space="preserve"> </w:t>
+      </w:r>
+      <w:r>
+        <w:rPr>
+          <w:rFonts w:asciiTheme="minorHAnsi" w:hAnsiTheme="minorHAnsi"/>
+        </w:rPr>
+        <w:t>the number of</w:t>
+      </w:r>
+      <w:r>
+        <w:rPr>
+          <w:rFonts w:asciiTheme="minorHAnsi" w:hAnsiTheme="minorHAnsi"/>
+        </w:rPr>
+        <w:t xml:space="preserve"> variations for each opening</w:t>
+      </w:r>
+      <w:r>
+        <w:rPr>
+          <w:rFonts w:asciiTheme="minorHAnsi" w:hAnsiTheme="minorHAnsi"/>
+        </w:rPr>
+        <w:t xml:space="preserve">, which I'll be able to use for the Complexity sub-index. </w:t>
+      </w:r>
+    </w:p>
+    <w:p>
+      <w:pPr>
+        <w:jc w:val="both"/>
+        <w:rPr>
+          <w:rFonts w:asciiTheme="minorHAnsi" w:hAnsiTheme="minorHAnsi"/>
+        </w:rPr>
+      </w:pPr>
+      <w:r>
+        <w:rPr>
+          <w:rFonts w:asciiTheme="minorHAnsi" w:hAnsiTheme="minorHAnsi"/>
+        </w:rPr>
+        <w:t xml:space="preserve">Finally, </w:t>
+      </w:r>
+      <w:r>
+        <w:rPr>
+          <w:rFonts w:asciiTheme="minorHAnsi" w:hAnsiTheme="minorHAnsi"/>
+        </w:rPr>
+        <w:t>I have calculated a</w:t>
+      </w:r>
+      <w:r>
+        <w:rPr>
+          <w:rFonts w:asciiTheme="minorHAnsi" w:hAnsiTheme="minorHAnsi"/>
+        </w:rPr>
+        <w:t>nd add a</w:t>
+      </w:r>
+      <w:r>
+        <w:rPr>
+          <w:rFonts w:asciiTheme="minorHAnsi" w:hAnsiTheme="minorHAnsi"/>
+        </w:rPr>
+        <w:t xml:space="preserve"> Delta Perf variable by calculating the difference between the average rating and the performance rating.</w:t>
+      </w:r>
+      <w:r>
+        <w:t xml:space="preserve"> </w:t>
+      </w:r>
+      <w:r>
+        <w:rPr>
+          <w:rFonts w:asciiTheme="minorHAnsi" w:hAnsiTheme="minorHAnsi"/>
+        </w:rPr>
+        <w:t>This variable is useful for determining whether a player can get a better score for a game with a specific opening than for all his games.</w:t>
+      </w:r>
     </w:p>
     <w:p>
       <w:pPr>
@@ -6156,45 +6323,9 @@
     </w:p>
     <w:p>
       <w:pPr>
-        <w:jc w:val="both"/>
-        <w:rPr>
-          <w:rFonts w:asciiTheme="minorHAnsi" w:hAnsiTheme="minorHAnsi"/>
-        </w:rPr>
-      </w:pPr>
-      <w:r>
-        <w:rPr>
-          <w:rFonts w:asciiTheme="minorHAnsi" w:hAnsiTheme="minorHAnsi"/>
-        </w:rPr>
-        <w:t xml:space="preserve">Data was aggregated to create a comprehensive profile for each type of chess opening. Each opening’s data points were compiled across various games to calculate average win percentages, draw rates, and usage frequency. Move sequences were </w:t>
-      </w:r>
-      <w:proofErr w:type="spellStart"/>
-      <w:r>
-        <w:rPr>
-          <w:rFonts w:asciiTheme="minorHAnsi" w:hAnsiTheme="minorHAnsi"/>
-        </w:rPr>
-        <w:t>analyzed</w:t>
-      </w:r>
-      <w:proofErr w:type="spellEnd"/>
-      <w:r>
-        <w:rPr>
-          <w:rFonts w:asciiTheme="minorHAnsi" w:hAnsiTheme="minorHAnsi"/>
-        </w:rPr>
-        <w:t xml:space="preserve"> using advanced pattern recognition algorithms to classify and quantify complexity levels.</w:t>
-      </w:r>
-    </w:p>
-    <w:p>
-      <w:pPr>
-        <w:jc w:val="both"/>
-        <w:rPr>
-          <w:rFonts w:asciiTheme="minorHAnsi" w:hAnsiTheme="minorHAnsi"/>
-        </w:rPr>
-      </w:pPr>
-    </w:p>
-    <w:p>
-      <w:pPr>
         <w:pStyle w:val="Heading3"/>
       </w:pPr>
-      <w:bookmarkStart w:id="4" w:name="_Toc165820203"/>
+      <w:bookmarkStart w:id="4" w:name="_Toc165823872"/>
       <w:r>
         <w:t>Data Cleaning</w:t>
       </w:r>
@@ -6256,8 +6387,8 @@
       </w:pPr>
       <w:r>
         <w:rPr>
-          <w:i/>
-          <w:iCs/>
+          <w:b/>
+          <w:bCs/>
           <w:lang w:eastAsia="en-GB"/>
         </w:rPr>
         <w:t>Removing Duplicates</w:t>
@@ -6283,8 +6414,8 @@
       </w:pPr>
       <w:r>
         <w:rPr>
-          <w:i/>
-          <w:iCs/>
+          <w:b/>
+          <w:bCs/>
           <w:lang w:eastAsia="en-GB"/>
         </w:rPr>
         <w:lastRenderedPageBreak/>
@@ -6312,7 +6443,7 @@
       <w:pPr>
         <w:pStyle w:val="Heading3"/>
       </w:pPr>
-      <w:bookmarkStart w:id="5" w:name="_Toc165820204"/>
+      <w:bookmarkStart w:id="5" w:name="_Toc165823873"/>
       <w:r>
         <w:t xml:space="preserve">Data </w:t>
       </w:r>
@@ -6340,55 +6471,19 @@
         <w:rPr>
           <w:rFonts w:asciiTheme="minorHAnsi" w:hAnsiTheme="minorHAnsi"/>
         </w:rPr>
-        <w:t>To ensure that each variable contributed equally to the final index without bias from different scales or units</w:t>
-      </w:r>
-      <w:r>
-        <w:rPr>
-          <w:rFonts w:asciiTheme="minorHAnsi" w:hAnsiTheme="minorHAnsi"/>
-        </w:rPr>
-        <w:t xml:space="preserve"> (a</w:t>
-      </w:r>
-      <w:r>
-        <w:rPr>
-          <w:rFonts w:asciiTheme="minorHAnsi" w:hAnsiTheme="minorHAnsi"/>
-        </w:rPr>
-        <w:t>nd be able to choose the contribution of variables with weights</w:t>
-      </w:r>
-      <w:r>
-        <w:rPr>
-          <w:rFonts w:asciiTheme="minorHAnsi" w:hAnsiTheme="minorHAnsi"/>
-        </w:rPr>
-        <w:t>)</w:t>
-      </w:r>
-      <w:r>
-        <w:rPr>
-          <w:rFonts w:asciiTheme="minorHAnsi" w:hAnsiTheme="minorHAnsi"/>
-        </w:rPr>
-        <w:t xml:space="preserve">, </w:t>
-      </w:r>
-      <w:r>
-        <w:rPr>
-          <w:rFonts w:asciiTheme="minorHAnsi" w:hAnsiTheme="minorHAnsi"/>
-        </w:rPr>
-        <w:t>I</w:t>
-      </w:r>
-      <w:r>
-        <w:rPr>
-          <w:rFonts w:asciiTheme="minorHAnsi" w:hAnsiTheme="minorHAnsi"/>
-        </w:rPr>
-        <w:t xml:space="preserve"> applied </w:t>
-      </w:r>
-      <w:r>
-        <w:rPr>
-          <w:rFonts w:asciiTheme="minorHAnsi" w:hAnsiTheme="minorHAnsi"/>
-        </w:rPr>
-        <w:t xml:space="preserve">the Min-Max </w:t>
-      </w:r>
-      <w:r>
-        <w:rPr>
-          <w:rFonts w:asciiTheme="minorHAnsi" w:hAnsiTheme="minorHAnsi"/>
-        </w:rPr>
-        <w:t>normalization technique:</w:t>
+        <w:t>To ensure that each variable contributed equally to the final index without bias from different scales or units, I applied the Min-Max normalization technique.</w:t>
+      </w:r>
+      <w:r>
+        <w:rPr>
+          <w:rFonts w:asciiTheme="minorHAnsi" w:hAnsiTheme="minorHAnsi"/>
+        </w:rPr>
+        <w:t xml:space="preserve"> </w:t>
+      </w:r>
+      <w:r>
+        <w:rPr>
+          <w:rFonts w:asciiTheme="minorHAnsi" w:hAnsiTheme="minorHAnsi"/>
+        </w:rPr>
+        <w:t>This method was used for each variable and enabled them to be scaled within a range of 0 to 1.</w:t>
       </w:r>
     </w:p>
     <w:p>
@@ -6410,7 +6505,31 @@
         <w:rPr>
           <w:rFonts w:asciiTheme="minorHAnsi" w:hAnsiTheme="minorHAnsi"/>
         </w:rPr>
-        <w:t>This method was primarily used for win and draw percentages, and frequency of use, rescaling them to a 0-1 range.</w:t>
+        <w:t xml:space="preserve">Before applying the normalisation on the </w:t>
+      </w:r>
+      <w:r>
+        <w:rPr>
+          <w:rFonts w:asciiTheme="minorHAnsi" w:hAnsiTheme="minorHAnsi"/>
+        </w:rPr>
+        <w:t>“</w:t>
+      </w:r>
+      <w:r>
+        <w:rPr>
+          <w:rFonts w:asciiTheme="minorHAnsi" w:hAnsiTheme="minorHAnsi"/>
+        </w:rPr>
+        <w:t>Number of games</w:t>
+      </w:r>
+      <w:r>
+        <w:rPr>
+          <w:rFonts w:asciiTheme="minorHAnsi" w:hAnsiTheme="minorHAnsi"/>
+        </w:rPr>
+        <w:t>”</w:t>
+      </w:r>
+      <w:r>
+        <w:rPr>
+          <w:rFonts w:asciiTheme="minorHAnsi" w:hAnsiTheme="minorHAnsi"/>
+        </w:rPr>
+        <w:t>, I applied a Log function to  make it more symmetric because it was skewed data that gave me not relevant results.</w:t>
       </w:r>
     </w:p>
     <w:p>
@@ -6428,30 +6547,6 @@
           <w:rFonts w:asciiTheme="minorHAnsi" w:hAnsiTheme="minorHAnsi"/>
         </w:rPr>
       </w:pPr>
-      <w:r>
-        <w:rPr>
-          <w:rFonts w:asciiTheme="minorHAnsi" w:hAnsiTheme="minorHAnsi"/>
-        </w:rPr>
-        <w:t xml:space="preserve">Before applying the normalisation on the Number of games, </w:t>
-      </w:r>
-      <w:r>
-        <w:rPr>
-          <w:rFonts w:asciiTheme="minorHAnsi" w:hAnsiTheme="minorHAnsi"/>
-        </w:rPr>
-        <w:t>I applied a Log function to  make it more symmetric</w:t>
-      </w:r>
-      <w:r>
-        <w:rPr>
-          <w:rFonts w:asciiTheme="minorHAnsi" w:hAnsiTheme="minorHAnsi"/>
-        </w:rPr>
-        <w:t xml:space="preserve"> </w:t>
-      </w:r>
-      <w:r>
-        <w:rPr>
-          <w:rFonts w:asciiTheme="minorHAnsi" w:hAnsiTheme="minorHAnsi"/>
-        </w:rPr>
-        <w:t>and handle skewed data.</w:t>
-      </w:r>
     </w:p>
     <w:p>
       <w:pPr>
@@ -6460,6 +6555,18 @@
           <w:rFonts w:asciiTheme="minorHAnsi" w:hAnsiTheme="minorHAnsi"/>
         </w:rPr>
       </w:pPr>
+      <w:r>
+        <w:rPr>
+          <w:rFonts w:asciiTheme="minorHAnsi" w:hAnsiTheme="minorHAnsi"/>
+        </w:rPr>
+        <w:t>Data after normalization</w:t>
+      </w:r>
+      <w:r>
+        <w:rPr>
+          <w:rFonts w:asciiTheme="minorHAnsi" w:hAnsiTheme="minorHAnsi"/>
+        </w:rPr>
+        <w:t>:</w:t>
+      </w:r>
     </w:p>
     <w:p>
       <w:pPr>
@@ -6468,17 +6575,11 @@
           <w:rFonts w:asciiTheme="minorHAnsi" w:hAnsiTheme="minorHAnsi"/>
         </w:rPr>
       </w:pPr>
-      <w:r>
-        <w:rPr>
-          <w:rFonts w:asciiTheme="minorHAnsi" w:hAnsiTheme="minorHAnsi"/>
-        </w:rPr>
-        <w:t>Data after normalization</w:t>
-      </w:r>
     </w:p>
     <w:tbl>
       <w:tblPr>
-        <w:tblW w:w="9897" w:type="dxa"/>
-        <w:tblInd w:w="-441" w:type="dxa"/>
+        <w:tblW w:w="9115" w:type="dxa"/>
+        <w:tblInd w:w="-8" w:type="dxa"/>
         <w:tblLayout w:type="fixed"/>
         <w:tblCellMar>
           <w:left w:w="0" w:type="dxa"/>
@@ -6487,25 +6588,25 @@
         <w:tblLook w:val="04A0" w:firstRow="1" w:lastRow="0" w:firstColumn="1" w:lastColumn="0" w:noHBand="0" w:noVBand="1"/>
       </w:tblPr>
       <w:tblGrid>
-        <w:gridCol w:w="886"/>
-        <w:gridCol w:w="763"/>
-        <w:gridCol w:w="694"/>
-        <w:gridCol w:w="699"/>
-        <w:gridCol w:w="843"/>
-        <w:gridCol w:w="785"/>
-        <w:gridCol w:w="851"/>
-        <w:gridCol w:w="850"/>
-        <w:gridCol w:w="1276"/>
-        <w:gridCol w:w="850"/>
-        <w:gridCol w:w="1400"/>
+        <w:gridCol w:w="816"/>
+        <w:gridCol w:w="703"/>
+        <w:gridCol w:w="639"/>
+        <w:gridCol w:w="644"/>
+        <w:gridCol w:w="776"/>
+        <w:gridCol w:w="723"/>
+        <w:gridCol w:w="784"/>
+        <w:gridCol w:w="783"/>
+        <w:gridCol w:w="1175"/>
+        <w:gridCol w:w="783"/>
+        <w:gridCol w:w="1289"/>
       </w:tblGrid>
       <w:tr>
         <w:trPr>
-          <w:trHeight w:val="165"/>
+          <w:trHeight w:val="134"/>
         </w:trPr>
         <w:tc>
           <w:tcPr>
-            <w:tcW w:w="886" w:type="dxa"/>
+            <w:tcW w:w="816" w:type="dxa"/>
             <w:tcBorders>
               <w:top w:val="single" w:sz="6" w:space="0" w:color="000000"/>
               <w:left w:val="single" w:sz="6" w:space="0" w:color="000000"/>
@@ -6544,7 +6645,7 @@
         </w:tc>
         <w:tc>
           <w:tcPr>
-            <w:tcW w:w="763" w:type="dxa"/>
+            <w:tcW w:w="703" w:type="dxa"/>
             <w:tcBorders>
               <w:top w:val="single" w:sz="6" w:space="0" w:color="000000"/>
               <w:left w:val="single" w:sz="6" w:space="0" w:color="000000"/>
@@ -6598,7 +6699,7 @@
         </w:tc>
         <w:tc>
           <w:tcPr>
-            <w:tcW w:w="694" w:type="dxa"/>
+            <w:tcW w:w="639" w:type="dxa"/>
             <w:tcBorders>
               <w:top w:val="single" w:sz="6" w:space="0" w:color="000000"/>
               <w:left w:val="single" w:sz="6" w:space="0" w:color="000000"/>
@@ -6637,7 +6738,7 @@
         </w:tc>
         <w:tc>
           <w:tcPr>
-            <w:tcW w:w="699" w:type="dxa"/>
+            <w:tcW w:w="644" w:type="dxa"/>
             <w:tcBorders>
               <w:top w:val="single" w:sz="6" w:space="0" w:color="000000"/>
               <w:left w:val="single" w:sz="6" w:space="0" w:color="000000"/>
@@ -6689,7 +6790,7 @@
         </w:tc>
         <w:tc>
           <w:tcPr>
-            <w:tcW w:w="843" w:type="dxa"/>
+            <w:tcW w:w="776" w:type="dxa"/>
             <w:tcBorders>
               <w:top w:val="single" w:sz="6" w:space="0" w:color="000000"/>
               <w:left w:val="single" w:sz="6" w:space="0" w:color="000000"/>
@@ -6728,7 +6829,7 @@
         </w:tc>
         <w:tc>
           <w:tcPr>
-            <w:tcW w:w="785" w:type="dxa"/>
+            <w:tcW w:w="723" w:type="dxa"/>
             <w:tcBorders>
               <w:top w:val="single" w:sz="6" w:space="0" w:color="000000"/>
               <w:left w:val="single" w:sz="6" w:space="0" w:color="000000"/>
@@ -6767,7 +6868,7 @@
         </w:tc>
         <w:tc>
           <w:tcPr>
-            <w:tcW w:w="851" w:type="dxa"/>
+            <w:tcW w:w="784" w:type="dxa"/>
             <w:tcBorders>
               <w:top w:val="single" w:sz="6" w:space="0" w:color="000000"/>
               <w:left w:val="single" w:sz="6" w:space="0" w:color="000000"/>
@@ -6806,7 +6907,7 @@
         </w:tc>
         <w:tc>
           <w:tcPr>
-            <w:tcW w:w="850" w:type="dxa"/>
+            <w:tcW w:w="783" w:type="dxa"/>
             <w:tcBorders>
               <w:top w:val="single" w:sz="6" w:space="0" w:color="000000"/>
               <w:left w:val="single" w:sz="6" w:space="0" w:color="000000"/>
@@ -6882,7 +6983,7 @@
         </w:tc>
         <w:tc>
           <w:tcPr>
-            <w:tcW w:w="1276" w:type="dxa"/>
+            <w:tcW w:w="1175" w:type="dxa"/>
             <w:tcBorders>
               <w:top w:val="single" w:sz="6" w:space="0" w:color="000000"/>
               <w:left w:val="single" w:sz="6" w:space="0" w:color="000000"/>
@@ -6934,7 +7035,7 @@
         </w:tc>
         <w:tc>
           <w:tcPr>
-            <w:tcW w:w="850" w:type="dxa"/>
+            <w:tcW w:w="783" w:type="dxa"/>
             <w:tcBorders>
               <w:top w:val="single" w:sz="6" w:space="0" w:color="000000"/>
               <w:left w:val="single" w:sz="6" w:space="0" w:color="000000"/>
@@ -6975,7 +7076,7 @@
         </w:tc>
         <w:tc>
           <w:tcPr>
-            <w:tcW w:w="1400" w:type="dxa"/>
+            <w:tcW w:w="1289" w:type="dxa"/>
             <w:tcBorders>
               <w:top w:val="single" w:sz="6" w:space="0" w:color="000000"/>
               <w:left w:val="single" w:sz="6" w:space="0" w:color="000000"/>
@@ -7042,11 +7143,11 @@
       </w:tr>
       <w:tr>
         <w:trPr>
-          <w:trHeight w:val="180"/>
+          <w:trHeight w:val="146"/>
         </w:trPr>
         <w:tc>
           <w:tcPr>
-            <w:tcW w:w="886" w:type="dxa"/>
+            <w:tcW w:w="816" w:type="dxa"/>
             <w:tcBorders>
               <w:top w:val="single" w:sz="6" w:space="0" w:color="000000"/>
               <w:left w:val="single" w:sz="6" w:space="0" w:color="000000"/>
@@ -7098,7 +7199,7 @@
         </w:tc>
         <w:tc>
           <w:tcPr>
-            <w:tcW w:w="763" w:type="dxa"/>
+            <w:tcW w:w="703" w:type="dxa"/>
             <w:tcBorders>
               <w:top w:val="single" w:sz="6" w:space="0" w:color="000000"/>
               <w:left w:val="single" w:sz="6" w:space="0" w:color="000000"/>
@@ -7134,7 +7235,7 @@
         </w:tc>
         <w:tc>
           <w:tcPr>
-            <w:tcW w:w="694" w:type="dxa"/>
+            <w:tcW w:w="639" w:type="dxa"/>
             <w:tcBorders>
               <w:top w:val="single" w:sz="6" w:space="0" w:color="000000"/>
               <w:left w:val="single" w:sz="6" w:space="0" w:color="000000"/>
@@ -7170,7 +7271,7 @@
         </w:tc>
         <w:tc>
           <w:tcPr>
-            <w:tcW w:w="699" w:type="dxa"/>
+            <w:tcW w:w="644" w:type="dxa"/>
             <w:tcBorders>
               <w:top w:val="single" w:sz="6" w:space="0" w:color="000000"/>
               <w:left w:val="single" w:sz="6" w:space="0" w:color="000000"/>
@@ -7206,7 +7307,7 @@
         </w:tc>
         <w:tc>
           <w:tcPr>
-            <w:tcW w:w="843" w:type="dxa"/>
+            <w:tcW w:w="776" w:type="dxa"/>
             <w:tcBorders>
               <w:top w:val="single" w:sz="6" w:space="0" w:color="000000"/>
               <w:left w:val="single" w:sz="6" w:space="0" w:color="000000"/>
@@ -7242,7 +7343,7 @@
         </w:tc>
         <w:tc>
           <w:tcPr>
-            <w:tcW w:w="785" w:type="dxa"/>
+            <w:tcW w:w="723" w:type="dxa"/>
             <w:tcBorders>
               <w:top w:val="single" w:sz="6" w:space="0" w:color="000000"/>
               <w:left w:val="single" w:sz="6" w:space="0" w:color="000000"/>
@@ -7278,7 +7379,7 @@
         </w:tc>
         <w:tc>
           <w:tcPr>
-            <w:tcW w:w="851" w:type="dxa"/>
+            <w:tcW w:w="784" w:type="dxa"/>
             <w:tcBorders>
               <w:top w:val="single" w:sz="6" w:space="0" w:color="000000"/>
               <w:left w:val="single" w:sz="6" w:space="0" w:color="000000"/>
@@ -7314,7 +7415,7 @@
         </w:tc>
         <w:tc>
           <w:tcPr>
-            <w:tcW w:w="850" w:type="dxa"/>
+            <w:tcW w:w="783" w:type="dxa"/>
             <w:tcBorders>
               <w:top w:val="single" w:sz="6" w:space="0" w:color="000000"/>
               <w:left w:val="single" w:sz="6" w:space="0" w:color="000000"/>
@@ -7350,7 +7451,7 @@
         </w:tc>
         <w:tc>
           <w:tcPr>
-            <w:tcW w:w="1276" w:type="dxa"/>
+            <w:tcW w:w="1175" w:type="dxa"/>
             <w:tcBorders>
               <w:top w:val="single" w:sz="6" w:space="0" w:color="000000"/>
               <w:left w:val="single" w:sz="6" w:space="0" w:color="000000"/>
@@ -7386,7 +7487,7 @@
         </w:tc>
         <w:tc>
           <w:tcPr>
-            <w:tcW w:w="850" w:type="dxa"/>
+            <w:tcW w:w="783" w:type="dxa"/>
             <w:tcBorders>
               <w:top w:val="single" w:sz="6" w:space="0" w:color="000000"/>
               <w:left w:val="single" w:sz="6" w:space="0" w:color="000000"/>
@@ -7422,7 +7523,7 @@
         </w:tc>
         <w:tc>
           <w:tcPr>
-            <w:tcW w:w="1400" w:type="dxa"/>
+            <w:tcW w:w="1289" w:type="dxa"/>
             <w:tcBorders>
               <w:top w:val="single" w:sz="6" w:space="0" w:color="000000"/>
               <w:left w:val="single" w:sz="6" w:space="0" w:color="000000"/>
@@ -7459,11 +7560,11 @@
       </w:tr>
       <w:tr>
         <w:trPr>
-          <w:trHeight w:val="165"/>
+          <w:trHeight w:val="134"/>
         </w:trPr>
         <w:tc>
           <w:tcPr>
-            <w:tcW w:w="886" w:type="dxa"/>
+            <w:tcW w:w="816" w:type="dxa"/>
             <w:tcBorders>
               <w:top w:val="single" w:sz="6" w:space="0" w:color="000000"/>
               <w:left w:val="single" w:sz="6" w:space="0" w:color="000000"/>
@@ -7515,7 +7616,7 @@
         </w:tc>
         <w:tc>
           <w:tcPr>
-            <w:tcW w:w="763" w:type="dxa"/>
+            <w:tcW w:w="703" w:type="dxa"/>
             <w:tcBorders>
               <w:top w:val="single" w:sz="6" w:space="0" w:color="000000"/>
               <w:left w:val="single" w:sz="6" w:space="0" w:color="000000"/>
@@ -7551,7 +7652,7 @@
         </w:tc>
         <w:tc>
           <w:tcPr>
-            <w:tcW w:w="694" w:type="dxa"/>
+            <w:tcW w:w="639" w:type="dxa"/>
             <w:tcBorders>
               <w:top w:val="single" w:sz="6" w:space="0" w:color="000000"/>
               <w:left w:val="single" w:sz="6" w:space="0" w:color="000000"/>
@@ -7587,7 +7688,7 @@
         </w:tc>
         <w:tc>
           <w:tcPr>
-            <w:tcW w:w="699" w:type="dxa"/>
+            <w:tcW w:w="644" w:type="dxa"/>
             <w:tcBorders>
               <w:top w:val="single" w:sz="6" w:space="0" w:color="000000"/>
               <w:left w:val="single" w:sz="6" w:space="0" w:color="000000"/>
@@ -7623,7 +7724,7 @@
         </w:tc>
         <w:tc>
           <w:tcPr>
-            <w:tcW w:w="843" w:type="dxa"/>
+            <w:tcW w:w="776" w:type="dxa"/>
             <w:tcBorders>
               <w:top w:val="single" w:sz="6" w:space="0" w:color="000000"/>
               <w:left w:val="single" w:sz="6" w:space="0" w:color="000000"/>
@@ -7659,7 +7760,7 @@
         </w:tc>
         <w:tc>
           <w:tcPr>
-            <w:tcW w:w="785" w:type="dxa"/>
+            <w:tcW w:w="723" w:type="dxa"/>
             <w:tcBorders>
               <w:top w:val="single" w:sz="6" w:space="0" w:color="000000"/>
               <w:left w:val="single" w:sz="6" w:space="0" w:color="000000"/>
@@ -7695,7 +7796,7 @@
         </w:tc>
         <w:tc>
           <w:tcPr>
-            <w:tcW w:w="851" w:type="dxa"/>
+            <w:tcW w:w="784" w:type="dxa"/>
             <w:tcBorders>
               <w:top w:val="single" w:sz="6" w:space="0" w:color="000000"/>
               <w:left w:val="single" w:sz="6" w:space="0" w:color="000000"/>
@@ -7731,7 +7832,7 @@
         </w:tc>
         <w:tc>
           <w:tcPr>
-            <w:tcW w:w="850" w:type="dxa"/>
+            <w:tcW w:w="783" w:type="dxa"/>
             <w:tcBorders>
               <w:top w:val="single" w:sz="6" w:space="0" w:color="000000"/>
               <w:left w:val="single" w:sz="6" w:space="0" w:color="000000"/>
@@ -7767,7 +7868,7 @@
         </w:tc>
         <w:tc>
           <w:tcPr>
-            <w:tcW w:w="1276" w:type="dxa"/>
+            <w:tcW w:w="1175" w:type="dxa"/>
             <w:tcBorders>
               <w:top w:val="single" w:sz="6" w:space="0" w:color="000000"/>
               <w:left w:val="single" w:sz="6" w:space="0" w:color="000000"/>
@@ -7803,7 +7904,7 @@
         </w:tc>
         <w:tc>
           <w:tcPr>
-            <w:tcW w:w="850" w:type="dxa"/>
+            <w:tcW w:w="783" w:type="dxa"/>
             <w:tcBorders>
               <w:top w:val="single" w:sz="6" w:space="0" w:color="000000"/>
               <w:left w:val="single" w:sz="6" w:space="0" w:color="000000"/>
@@ -7839,7 +7940,7 @@
         </w:tc>
         <w:tc>
           <w:tcPr>
-            <w:tcW w:w="1400" w:type="dxa"/>
+            <w:tcW w:w="1289" w:type="dxa"/>
             <w:tcBorders>
               <w:top w:val="single" w:sz="6" w:space="0" w:color="000000"/>
               <w:left w:val="single" w:sz="6" w:space="0" w:color="000000"/>
@@ -7876,11 +7977,11 @@
       </w:tr>
       <w:tr>
         <w:trPr>
-          <w:trHeight w:val="165"/>
+          <w:trHeight w:val="134"/>
         </w:trPr>
         <w:tc>
           <w:tcPr>
-            <w:tcW w:w="886" w:type="dxa"/>
+            <w:tcW w:w="816" w:type="dxa"/>
             <w:tcBorders>
               <w:top w:val="single" w:sz="6" w:space="0" w:color="000000"/>
               <w:left w:val="single" w:sz="6" w:space="0" w:color="000000"/>
@@ -7919,7 +8020,7 @@
         </w:tc>
         <w:tc>
           <w:tcPr>
-            <w:tcW w:w="763" w:type="dxa"/>
+            <w:tcW w:w="703" w:type="dxa"/>
             <w:tcBorders>
               <w:top w:val="single" w:sz="6" w:space="0" w:color="000000"/>
               <w:left w:val="single" w:sz="6" w:space="0" w:color="000000"/>
@@ -7955,7 +8056,7 @@
         </w:tc>
         <w:tc>
           <w:tcPr>
-            <w:tcW w:w="694" w:type="dxa"/>
+            <w:tcW w:w="639" w:type="dxa"/>
             <w:tcBorders>
               <w:top w:val="single" w:sz="6" w:space="0" w:color="000000"/>
               <w:left w:val="single" w:sz="6" w:space="0" w:color="000000"/>
@@ -7991,7 +8092,7 @@
         </w:tc>
         <w:tc>
           <w:tcPr>
-            <w:tcW w:w="699" w:type="dxa"/>
+            <w:tcW w:w="644" w:type="dxa"/>
             <w:tcBorders>
               <w:top w:val="single" w:sz="6" w:space="0" w:color="000000"/>
               <w:left w:val="single" w:sz="6" w:space="0" w:color="000000"/>
@@ -8027,7 +8128,7 @@
         </w:tc>
         <w:tc>
           <w:tcPr>
-            <w:tcW w:w="843" w:type="dxa"/>
+            <w:tcW w:w="776" w:type="dxa"/>
             <w:tcBorders>
               <w:top w:val="single" w:sz="6" w:space="0" w:color="000000"/>
               <w:left w:val="single" w:sz="6" w:space="0" w:color="000000"/>
@@ -8063,7 +8164,7 @@
         </w:tc>
         <w:tc>
           <w:tcPr>
-            <w:tcW w:w="785" w:type="dxa"/>
+            <w:tcW w:w="723" w:type="dxa"/>
             <w:tcBorders>
               <w:top w:val="single" w:sz="6" w:space="0" w:color="000000"/>
               <w:left w:val="single" w:sz="6" w:space="0" w:color="000000"/>
@@ -8099,7 +8200,7 @@
         </w:tc>
         <w:tc>
           <w:tcPr>
-            <w:tcW w:w="851" w:type="dxa"/>
+            <w:tcW w:w="784" w:type="dxa"/>
             <w:tcBorders>
               <w:top w:val="single" w:sz="6" w:space="0" w:color="000000"/>
               <w:left w:val="single" w:sz="6" w:space="0" w:color="000000"/>
@@ -8135,7 +8236,7 @@
         </w:tc>
         <w:tc>
           <w:tcPr>
-            <w:tcW w:w="850" w:type="dxa"/>
+            <w:tcW w:w="783" w:type="dxa"/>
             <w:tcBorders>
               <w:top w:val="single" w:sz="6" w:space="0" w:color="000000"/>
               <w:left w:val="single" w:sz="6" w:space="0" w:color="000000"/>
@@ -8180,7 +8281,7 @@
         </w:tc>
         <w:tc>
           <w:tcPr>
-            <w:tcW w:w="1276" w:type="dxa"/>
+            <w:tcW w:w="1175" w:type="dxa"/>
             <w:tcBorders>
               <w:top w:val="single" w:sz="6" w:space="0" w:color="000000"/>
               <w:left w:val="single" w:sz="6" w:space="0" w:color="000000"/>
@@ -8225,7 +8326,7 @@
         </w:tc>
         <w:tc>
           <w:tcPr>
-            <w:tcW w:w="850" w:type="dxa"/>
+            <w:tcW w:w="783" w:type="dxa"/>
             <w:tcBorders>
               <w:top w:val="single" w:sz="6" w:space="0" w:color="000000"/>
               <w:left w:val="single" w:sz="6" w:space="0" w:color="000000"/>
@@ -8261,7 +8362,7 @@
         </w:tc>
         <w:tc>
           <w:tcPr>
-            <w:tcW w:w="1400" w:type="dxa"/>
+            <w:tcW w:w="1289" w:type="dxa"/>
             <w:tcBorders>
               <w:top w:val="single" w:sz="6" w:space="0" w:color="000000"/>
               <w:left w:val="single" w:sz="6" w:space="0" w:color="000000"/>
@@ -8329,31 +8430,7 @@
         <w:rPr>
           <w:rFonts w:asciiTheme="minorHAnsi" w:hAnsiTheme="minorHAnsi"/>
         </w:rPr>
-        <w:t>Th</w:t>
-      </w:r>
-      <w:r>
-        <w:rPr>
-          <w:rFonts w:asciiTheme="minorHAnsi" w:hAnsiTheme="minorHAnsi"/>
-        </w:rPr>
-        <w:t>is</w:t>
-      </w:r>
-      <w:r>
-        <w:rPr>
-          <w:rFonts w:asciiTheme="minorHAnsi" w:hAnsiTheme="minorHAnsi"/>
-        </w:rPr>
-        <w:t xml:space="preserve"> normalized data forms the basis for </w:t>
-      </w:r>
-      <w:r>
-        <w:rPr>
-          <w:rFonts w:asciiTheme="minorHAnsi" w:hAnsiTheme="minorHAnsi"/>
-        </w:rPr>
-        <w:t xml:space="preserve">my </w:t>
-      </w:r>
-      <w:r>
-        <w:rPr>
-          <w:rFonts w:asciiTheme="minorHAnsi" w:hAnsiTheme="minorHAnsi"/>
-        </w:rPr>
-        <w:t>multivariate analysis, enabling to construct a reliable and meaningful composite index of chess openings.</w:t>
+        <w:t>These standardised data form the basis of my multivariate analysis, making it possible to construct a reliable and significant composite index of chess openings and to easily choose the contribution of variables with weightings.</w:t>
       </w:r>
     </w:p>
     <w:p>
@@ -8386,7 +8463,7 @@
       <w:pPr>
         <w:pStyle w:val="Heading2"/>
       </w:pPr>
-      <w:bookmarkStart w:id="6" w:name="_Toc165820205"/>
+      <w:bookmarkStart w:id="6" w:name="_Toc165823874"/>
       <w:r>
         <w:t>Multivariate Analysis</w:t>
       </w:r>
@@ -8422,7 +8499,52 @@
           <w:sz w:val="22"/>
           <w:szCs w:val="22"/>
         </w:rPr>
-        <w:t>I decided to split make a multivariate analysis for each of my sub-indicators and then on my overall index.</w:t>
+        <w:t>I ma</w:t>
+      </w:r>
+      <w:r>
+        <w:rPr>
+          <w:rFonts w:asciiTheme="minorHAnsi" w:hAnsiTheme="minorHAnsi"/>
+          <w:color w:val="000000"/>
+          <w:sz w:val="22"/>
+          <w:szCs w:val="22"/>
+        </w:rPr>
+        <w:t>de</w:t>
+      </w:r>
+      <w:r>
+        <w:rPr>
+          <w:rFonts w:asciiTheme="minorHAnsi" w:hAnsiTheme="minorHAnsi"/>
+          <w:color w:val="000000"/>
+          <w:sz w:val="22"/>
+          <w:szCs w:val="22"/>
+        </w:rPr>
+        <w:t xml:space="preserve"> a multivariate analysis for each of my sub-indicators and then on my overall index</w:t>
+      </w:r>
+      <w:r>
+        <w:rPr>
+          <w:rFonts w:asciiTheme="minorHAnsi" w:hAnsiTheme="minorHAnsi"/>
+          <w:color w:val="000000"/>
+          <w:sz w:val="22"/>
+          <w:szCs w:val="22"/>
+        </w:rPr>
+        <w:t xml:space="preserve"> </w:t>
+      </w:r>
+      <w:r>
+        <w:rPr>
+          <w:rFonts w:asciiTheme="minorHAnsi" w:hAnsiTheme="minorHAnsi"/>
+          <w:color w:val="000000"/>
+          <w:sz w:val="22"/>
+          <w:szCs w:val="22"/>
+        </w:rPr>
+        <w:t>to make sure my indexes are consistent</w:t>
+      </w:r>
+      <w:r>
+        <w:rPr>
+          <w:rFonts w:asciiTheme="minorHAnsi" w:hAnsiTheme="minorHAnsi"/>
+          <w:color w:val="000000"/>
+          <w:sz w:val="22"/>
+          <w:szCs w:val="22"/>
+        </w:rPr>
+        <w:t>.</w:t>
       </w:r>
     </w:p>
     <w:p>
@@ -8440,15 +8562,13 @@
           <w:rFonts w:eastAsia="Times New Roman"/>
         </w:rPr>
       </w:pPr>
-      <w:bookmarkStart w:id="7" w:name="_Toc165820206"/>
-      <w:proofErr w:type="spellStart"/>
+      <w:bookmarkStart w:id="7" w:name="_Toc165823875"/>
       <w:r>
         <w:rPr>
           <w:rFonts w:eastAsia="Times New Roman"/>
         </w:rPr>
-        <w:t>Effectivness</w:t>
-      </w:r>
-      <w:proofErr w:type="spellEnd"/>
+        <w:t>Effectiveness</w:t>
+      </w:r>
       <w:r>
         <w:rPr>
           <w:rFonts w:eastAsia="Times New Roman"/>
@@ -8490,6 +8610,102 @@
       </w:pPr>
       <w:r>
         <w:rPr>
+          <w:rFonts w:eastAsia="Times New Roman"/>
+          <w:noProof/>
+        </w:rPr>
+        <mc:AlternateContent>
+          <mc:Choice Requires="wps">
+            <w:drawing>
+              <wp:anchor distT="0" distB="0" distL="114300" distR="114300" simplePos="0" relativeHeight="251660288" behindDoc="0" locked="0" layoutInCell="1" allowOverlap="1" wp14:anchorId="6B84F5E1" wp14:editId="65F79389">
+                <wp:simplePos x="0" y="0"/>
+                <wp:positionH relativeFrom="column">
+                  <wp:posOffset>1990090</wp:posOffset>
+                </wp:positionH>
+                <wp:positionV relativeFrom="paragraph">
+                  <wp:posOffset>153670</wp:posOffset>
+                </wp:positionV>
+                <wp:extent cx="82715" cy="571618"/>
+                <wp:effectExtent l="0" t="0" r="19050" b="12700"/>
+                <wp:wrapNone/>
+                <wp:docPr id="714114519" name="Right Brace 6"/>
+                <wp:cNvGraphicFramePr/>
+                <a:graphic xmlns:a="http://schemas.openxmlformats.org/drawingml/2006/main">
+                  <a:graphicData uri="http://schemas.microsoft.com/office/word/2010/wordprocessingShape">
+                    <wps:wsp>
+                      <wps:cNvSpPr/>
+                      <wps:spPr>
+                        <a:xfrm>
+                          <a:off x="0" y="0"/>
+                          <a:ext cx="82715" cy="571618"/>
+                        </a:xfrm>
+                        <a:prstGeom prst="rightBrace">
+                          <a:avLst/>
+                        </a:prstGeom>
+                      </wps:spPr>
+                      <wps:style>
+                        <a:lnRef idx="1">
+                          <a:schemeClr val="accent1"/>
+                        </a:lnRef>
+                        <a:fillRef idx="0">
+                          <a:schemeClr val="accent1"/>
+                        </a:fillRef>
+                        <a:effectRef idx="0">
+                          <a:schemeClr val="accent1"/>
+                        </a:effectRef>
+                        <a:fontRef idx="minor">
+                          <a:schemeClr val="tx1"/>
+                        </a:fontRef>
+                      </wps:style>
+                      <wps:bodyPr rot="0" spcFirstLastPara="0" vertOverflow="overflow" horzOverflow="overflow" vert="horz" wrap="square" lIns="91440" tIns="45720" rIns="91440" bIns="45720" numCol="1" spcCol="0" rtlCol="0" fromWordArt="0" anchor="ctr" anchorCtr="0" forceAA="0" compatLnSpc="1">
+                        <a:prstTxWarp prst="textNoShape">
+                          <a:avLst/>
+                        </a:prstTxWarp>
+                        <a:noAutofit/>
+                      </wps:bodyPr>
+                    </wps:wsp>
+                  </a:graphicData>
+                </a:graphic>
+                <wp14:sizeRelH relativeFrom="margin">
+                  <wp14:pctWidth>0</wp14:pctWidth>
+                </wp14:sizeRelH>
+                <wp14:sizeRelV relativeFrom="margin">
+                  <wp14:pctHeight>0</wp14:pctHeight>
+                </wp14:sizeRelV>
+              </wp:anchor>
+            </w:drawing>
+          </mc:Choice>
+          <mc:Fallback>
+            <w:pict>
+              <v:shapetype w14:anchorId="47084553" id="_x0000_t88" coordsize="21600,21600" o:spt="88" adj="1800,10800" path="m,qx10800@0l10800@2qy21600@11,10800@3l10800@1qy,21600e" filled="f">
+                <v:formulas>
+                  <v:f eqn="val #0"/>
+                  <v:f eqn="sum 21600 0 #0"/>
+                  <v:f eqn="sum #1 0 #0"/>
+                  <v:f eqn="sum #1 #0 0"/>
+                  <v:f eqn="prod #0 9598 32768"/>
+                  <v:f eqn="sum 21600 0 @4"/>
+                  <v:f eqn="sum 21600 0 #1"/>
+                  <v:f eqn="min #1 @6"/>
+                  <v:f eqn="prod @7 1 2"/>
+                  <v:f eqn="prod #0 2 1"/>
+                  <v:f eqn="sum 21600 0 @9"/>
+                  <v:f eqn="val #1"/>
+                </v:formulas>
+                <v:path arrowok="t" o:connecttype="custom" o:connectlocs="0,0;21600,@11;0,21600" textboxrect="0,@4,7637,@5"/>
+                <v:handles>
+                  <v:h position="center,#0" yrange="0,@8"/>
+                  <v:h position="bottomRight,#1" yrange="@9,@10"/>
+                </v:handles>
+              </v:shapetype>
+              <v:shape id="Right Brace 6" o:spid="_x0000_s1026" type="#_x0000_t88" style="position:absolute;margin-left:156.7pt;margin-top:12.1pt;width:6.5pt;height:45pt;z-index:251660288;visibility:visible;mso-wrap-style:square;mso-width-percent:0;mso-height-percent:0;mso-wrap-distance-left:9pt;mso-wrap-distance-top:0;mso-wrap-distance-right:9pt;mso-wrap-distance-bottom:0;mso-position-horizontal:absolute;mso-position-horizontal-relative:text;mso-position-vertical:absolute;mso-position-vertical-relative:text;mso-width-percent:0;mso-height-percent:0;mso-width-relative:margin;mso-height-relative:margin;v-text-anchor:middle" o:gfxdata="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" adj="260" strokecolor="#156082 [3204]" strokeweight=".5pt">
+                <v:stroke joinstyle="miter"/>
+              </v:shape>
+            </w:pict>
+          </mc:Fallback>
+        </mc:AlternateContent>
+      </w:r>
+      <w:r>
+        <w:rPr>
           <w:rFonts w:eastAsia="Times New Roman" w:cs="Times New Roman"/>
           <w:color w:val="000000"/>
           <w:kern w:val="0"/>
@@ -8508,6 +8724,62 @@
           <w:ilvl w:val="0"/>
           <w:numId w:val="3"/>
         </w:numPr>
+        <w:spacing w:beforeAutospacing="1" w:afterAutospacing="1"/>
+        <w:jc w:val="both"/>
+        <w:rPr>
+          <w:color w:val="000000"/>
+          <w:sz w:val="22"/>
+          <w:szCs w:val="22"/>
+        </w:rPr>
+      </w:pPr>
+      <w:r>
+        <w:rPr>
+          <w:color w:val="000000"/>
+          <w:sz w:val="22"/>
+          <w:szCs w:val="22"/>
+        </w:rPr>
+        <w:t>Draw %</w:t>
+      </w:r>
+      <w:r>
+        <w:rPr>
+          <w:color w:val="000000"/>
+          <w:sz w:val="22"/>
+          <w:szCs w:val="22"/>
+        </w:rPr>
+        <w:tab/>
+      </w:r>
+      <w:r>
+        <w:rPr>
+          <w:color w:val="000000"/>
+          <w:sz w:val="22"/>
+          <w:szCs w:val="22"/>
+        </w:rPr>
+        <w:tab/>
+      </w:r>
+      <w:r>
+        <w:rPr>
+          <w:color w:val="000000"/>
+          <w:sz w:val="22"/>
+          <w:szCs w:val="22"/>
+        </w:rPr>
+        <w:tab/>
+      </w:r>
+      <w:r>
+        <w:rPr>
+          <w:color w:val="000000"/>
+          <w:sz w:val="22"/>
+          <w:szCs w:val="22"/>
+        </w:rPr>
+        <w:t>=&gt;Direct outcomes when the opening is used.</w:t>
+      </w:r>
+    </w:p>
+    <w:p>
+      <w:pPr>
+        <w:pStyle w:val="ListParagraph"/>
+        <w:numPr>
+          <w:ilvl w:val="0"/>
+          <w:numId w:val="3"/>
+        </w:numPr>
         <w:spacing w:before="100" w:beforeAutospacing="1" w:after="100" w:afterAutospacing="1" w:line="240" w:lineRule="auto"/>
         <w:jc w:val="both"/>
         <w:rPr>
@@ -8530,7 +8802,525 @@
           <w:lang w:eastAsia="en-GB"/>
           <w14:ligatures w14:val="none"/>
         </w:rPr>
-        <w:t>Draw %</w:t>
+        <w:t>Opponent Win %</w:t>
+      </w:r>
+    </w:p>
+    <w:p>
+      <w:pPr>
+        <w:pStyle w:val="Heading3"/>
+        <w:rPr>
+          <w:rFonts w:eastAsia="Times New Roman"/>
+        </w:rPr>
+      </w:pPr>
+      <w:bookmarkStart w:id="8" w:name="_Toc165823877"/>
+    </w:p>
+    <w:p>
+      <w:pPr>
+        <w:pStyle w:val="Heading3"/>
+        <w:rPr>
+          <w:rFonts w:eastAsia="Times New Roman"/>
+        </w:rPr>
+      </w:pPr>
+      <w:r>
+        <w:rPr>
+          <w:rFonts w:eastAsia="Times New Roman"/>
+        </w:rPr>
+        <w:t xml:space="preserve">Complexity </w:t>
+      </w:r>
+      <w:r>
+        <w:rPr>
+          <w:rFonts w:eastAsia="Times New Roman"/>
+        </w:rPr>
+        <w:t>I</w:t>
+      </w:r>
+      <w:r>
+        <w:rPr>
+          <w:rFonts w:eastAsia="Times New Roman"/>
+        </w:rPr>
+        <w:t>ndicator</w:t>
+      </w:r>
+      <w:bookmarkEnd w:id="8"/>
+    </w:p>
+    <w:p>
+      <w:pPr>
+        <w:rPr>
+          <w:lang w:eastAsia="en-US"/>
+        </w:rPr>
+      </w:pPr>
+    </w:p>
+    <w:p>
+      <w:pPr>
+        <w:rPr>
+          <w:rFonts w:asciiTheme="minorHAnsi" w:hAnsiTheme="minorHAnsi"/>
+          <w:sz w:val="22"/>
+          <w:szCs w:val="22"/>
+          <w:lang w:eastAsia="en-US"/>
+        </w:rPr>
+      </w:pPr>
+      <w:r>
+        <w:rPr>
+          <w:rFonts w:asciiTheme="minorHAnsi" w:hAnsiTheme="minorHAnsi"/>
+          <w:sz w:val="22"/>
+          <w:szCs w:val="22"/>
+          <w:lang w:eastAsia="en-US"/>
+        </w:rPr>
+        <w:t xml:space="preserve">To </w:t>
+      </w:r>
+      <w:r>
+        <w:rPr>
+          <w:rFonts w:asciiTheme="minorHAnsi" w:hAnsiTheme="minorHAnsi"/>
+          <w:sz w:val="22"/>
+          <w:szCs w:val="22"/>
+          <w:lang w:eastAsia="en-US"/>
+        </w:rPr>
+        <w:t xml:space="preserve">build the complexity indicator, I wanted to use two variables, so I performed a scatterplot analysis to spot and avoid potential multicollinearity. </w:t>
+      </w:r>
+    </w:p>
+    <w:p>
+      <w:pPr>
+        <w:rPr>
+          <w:rFonts w:asciiTheme="minorHAnsi" w:hAnsiTheme="minorHAnsi"/>
+          <w:sz w:val="22"/>
+          <w:szCs w:val="22"/>
+          <w:lang w:eastAsia="en-US"/>
+        </w:rPr>
+      </w:pPr>
+    </w:p>
+    <w:p>
+      <w:pPr>
+        <w:rPr>
+          <w:rFonts w:asciiTheme="minorHAnsi" w:hAnsiTheme="minorHAnsi"/>
+          <w:sz w:val="22"/>
+          <w:szCs w:val="22"/>
+          <w:lang w:eastAsia="en-US"/>
+        </w:rPr>
+      </w:pPr>
+      <w:r>
+        <w:rPr>
+          <w:rFonts w:asciiTheme="minorHAnsi" w:hAnsiTheme="minorHAnsi"/>
+          <w:sz w:val="22"/>
+          <w:szCs w:val="22"/>
+          <w:lang w:eastAsia="en-US"/>
+        </w:rPr>
+        <w:t>Variables for complexity indicator:</w:t>
+      </w:r>
+    </w:p>
+    <w:p>
+      <w:pPr>
+        <w:pStyle w:val="ListParagraph"/>
+        <w:numPr>
+          <w:ilvl w:val="0"/>
+          <w:numId w:val="4"/>
+        </w:numPr>
+        <w:spacing w:before="100" w:beforeAutospacing="1" w:after="100" w:afterAutospacing="1" w:line="240" w:lineRule="auto"/>
+        <w:jc w:val="both"/>
+        <w:rPr>
+          <w:rFonts w:eastAsia="Times New Roman" w:cs="Times New Roman"/>
+          <w:color w:val="000000"/>
+          <w:kern w:val="0"/>
+          <w:sz w:val="22"/>
+          <w:szCs w:val="22"/>
+          <w:lang w:eastAsia="en-GB"/>
+          <w14:ligatures w14:val="none"/>
+        </w:rPr>
+      </w:pPr>
+      <w:r>
+        <w:rPr>
+          <w:rFonts w:eastAsia="Times New Roman" w:cs="Times New Roman"/>
+          <w:color w:val="000000"/>
+          <w:kern w:val="0"/>
+          <w:sz w:val="22"/>
+          <w:szCs w:val="22"/>
+          <w:lang w:eastAsia="en-GB"/>
+          <w14:ligatures w14:val="none"/>
+        </w:rPr>
+        <w:t>Number of moves: The length and complexity of the opening moves can indicate strategic depth.</w:t>
+      </w:r>
+    </w:p>
+    <w:p>
+      <w:pPr>
+        <w:pStyle w:val="ListParagraph"/>
+        <w:numPr>
+          <w:ilvl w:val="0"/>
+          <w:numId w:val="4"/>
+        </w:numPr>
+        <w:spacing w:before="100" w:beforeAutospacing="1" w:after="100" w:afterAutospacing="1" w:line="240" w:lineRule="auto"/>
+        <w:jc w:val="both"/>
+        <w:rPr>
+          <w:rFonts w:eastAsia="Times New Roman" w:cs="Times New Roman"/>
+          <w:color w:val="000000"/>
+          <w:kern w:val="0"/>
+          <w:sz w:val="22"/>
+          <w:szCs w:val="22"/>
+          <w:lang w:eastAsia="en-GB"/>
+          <w14:ligatures w14:val="none"/>
+        </w:rPr>
+      </w:pPr>
+      <w:r>
+        <w:rPr>
+          <w:rFonts w:eastAsia="Times New Roman" w:cs="Times New Roman"/>
+          <w:color w:val="000000"/>
+          <w:kern w:val="0"/>
+          <w:sz w:val="22"/>
+          <w:szCs w:val="22"/>
+          <w:lang w:eastAsia="en-GB"/>
+          <w14:ligatures w14:val="none"/>
+        </w:rPr>
+        <w:t>Number of variations: The number of possible move sequences can reflect the complexity of the opening.</w:t>
+      </w:r>
+    </w:p>
+    <w:p>
+      <w:pPr>
+        <w:rPr>
+          <w:rFonts w:asciiTheme="minorHAnsi" w:hAnsiTheme="minorHAnsi"/>
+          <w:sz w:val="22"/>
+          <w:szCs w:val="22"/>
+          <w:lang w:eastAsia="en-US"/>
+        </w:rPr>
+      </w:pPr>
+    </w:p>
+    <w:p>
+      <w:pPr>
+        <w:rPr>
+          <w:rFonts w:asciiTheme="minorHAnsi" w:hAnsiTheme="minorHAnsi"/>
+          <w:sz w:val="22"/>
+          <w:szCs w:val="22"/>
+          <w:lang w:eastAsia="en-US"/>
+        </w:rPr>
+      </w:pPr>
+      <w:r>
+        <w:rPr>
+          <w:rFonts w:asciiTheme="minorHAnsi" w:hAnsiTheme="minorHAnsi"/>
+          <w:sz w:val="22"/>
+          <w:szCs w:val="22"/>
+          <w:lang w:eastAsia="en-US"/>
+        </w:rPr>
+        <w:t>Results of the scatterplot analysis and correlation:</w:t>
+      </w:r>
+    </w:p>
+    <w:p>
+      <w:pPr>
+        <w:rPr>
+          <w:rFonts w:asciiTheme="minorHAnsi" w:hAnsiTheme="minorHAnsi"/>
+          <w:sz w:val="22"/>
+          <w:szCs w:val="22"/>
+          <w:lang w:eastAsia="en-US"/>
+        </w:rPr>
+      </w:pPr>
+    </w:p>
+    <w:p>
+      <w:pPr>
+        <w:jc w:val="center"/>
+        <w:rPr>
+          <w:rFonts w:asciiTheme="minorHAnsi" w:hAnsiTheme="minorHAnsi"/>
+          <w:sz w:val="22"/>
+          <w:szCs w:val="22"/>
+          <w:lang w:eastAsia="en-US"/>
+        </w:rPr>
+      </w:pPr>
+      <w:r>
+        <w:rPr>
+          <w:rFonts w:asciiTheme="minorHAnsi" w:hAnsiTheme="minorHAnsi"/>
+          <w:noProof/>
+          <w:sz w:val="22"/>
+          <w:szCs w:val="22"/>
+          <w:lang w:eastAsia="en-US"/>
+          <w14:ligatures w14:val="standardContextual"/>
+        </w:rPr>
+        <w:drawing>
+          <wp:inline distT="0" distB="0" distL="0" distR="0" wp14:anchorId="54378227" wp14:editId="2337CF83">
+            <wp:extent cx="3905026" cy="3118483"/>
+            <wp:effectExtent l="0" t="0" r="0" b="6350"/>
+            <wp:docPr id="1571030658" name="Picture 5" descr="A graph with blue dots and a red line&#10;&#10;Description automatically generated"/>
+            <wp:cNvGraphicFramePr>
+              <a:graphicFrameLocks xmlns:a="http://schemas.openxmlformats.org/drawingml/2006/main" noChangeAspect="1"/>
+            </wp:cNvGraphicFramePr>
+            <a:graphic xmlns:a="http://schemas.openxmlformats.org/drawingml/2006/main">
+              <a:graphicData uri="http://schemas.openxmlformats.org/drawingml/2006/picture">
+                <pic:pic xmlns:pic="http://schemas.openxmlformats.org/drawingml/2006/picture">
+                  <pic:nvPicPr>
+                    <pic:cNvPr id="1571030658" name="Picture 5" descr="A graph with blue dots and a red line&#10;&#10;Description automatically generated"/>
+                    <pic:cNvPicPr/>
+                  </pic:nvPicPr>
+                  <pic:blipFill>
+                    <a:blip r:embed="rId11" cstate="print">
+                      <a:extLst>
+                        <a:ext uri="{28A0092B-C50C-407E-A947-70E740481C1C}">
+                          <a14:useLocalDpi xmlns:a14="http://schemas.microsoft.com/office/drawing/2010/main" val="0"/>
+                        </a:ext>
+                      </a:extLst>
+                    </a:blip>
+                    <a:stretch>
+                      <a:fillRect/>
+                    </a:stretch>
+                  </pic:blipFill>
+                  <pic:spPr>
+                    <a:xfrm>
+                      <a:off x="0" y="0"/>
+                      <a:ext cx="3928705" cy="3137393"/>
+                    </a:xfrm>
+                    <a:prstGeom prst="rect">
+                      <a:avLst/>
+                    </a:prstGeom>
+                  </pic:spPr>
+                </pic:pic>
+              </a:graphicData>
+            </a:graphic>
+          </wp:inline>
+        </w:drawing>
+      </w:r>
+    </w:p>
+    <w:p>
+      <w:pPr>
+        <w:rPr>
+          <w:rFonts w:asciiTheme="minorHAnsi" w:hAnsiTheme="minorHAnsi"/>
+          <w:i/>
+          <w:iCs/>
+          <w:sz w:val="22"/>
+          <w:szCs w:val="22"/>
+          <w:lang w:eastAsia="en-US"/>
+        </w:rPr>
+      </w:pPr>
+      <w:proofErr w:type="spellStart"/>
+      <w:r>
+        <w:rPr>
+          <w:rFonts w:asciiTheme="minorHAnsi" w:hAnsiTheme="minorHAnsi"/>
+          <w:i/>
+          <w:iCs/>
+          <w:sz w:val="22"/>
+          <w:szCs w:val="22"/>
+          <w:lang w:eastAsia="en-US"/>
+        </w:rPr>
+        <w:t>PearsonRResult</w:t>
+      </w:r>
+      <w:proofErr w:type="spellEnd"/>
+      <w:r>
+        <w:rPr>
+          <w:rFonts w:asciiTheme="minorHAnsi" w:hAnsiTheme="minorHAnsi"/>
+          <w:i/>
+          <w:iCs/>
+          <w:sz w:val="22"/>
+          <w:szCs w:val="22"/>
+          <w:lang w:eastAsia="en-US"/>
+        </w:rPr>
+        <w:t>(statistic=0.5471878958641806, p</w:t>
+      </w:r>
+      <w:r>
+        <w:rPr>
+          <w:rFonts w:asciiTheme="minorHAnsi" w:hAnsiTheme="minorHAnsi"/>
+          <w:i/>
+          <w:iCs/>
+          <w:sz w:val="22"/>
+          <w:szCs w:val="22"/>
+          <w:lang w:eastAsia="en-US"/>
+        </w:rPr>
+        <w:t>-</w:t>
+      </w:r>
+      <w:r>
+        <w:rPr>
+          <w:rFonts w:asciiTheme="minorHAnsi" w:hAnsiTheme="minorHAnsi"/>
+          <w:i/>
+          <w:iCs/>
+          <w:sz w:val="22"/>
+          <w:szCs w:val="22"/>
+          <w:lang w:eastAsia="en-US"/>
+        </w:rPr>
+        <w:t>value=2.8813028407624773e-08)</w:t>
+      </w:r>
+    </w:p>
+    <w:p>
+      <w:pPr>
+        <w:rPr>
+          <w:rFonts w:asciiTheme="minorHAnsi" w:hAnsiTheme="minorHAnsi"/>
+          <w:i/>
+          <w:iCs/>
+          <w:sz w:val="22"/>
+          <w:szCs w:val="22"/>
+          <w:lang w:eastAsia="en-US"/>
+        </w:rPr>
+      </w:pPr>
+    </w:p>
+    <w:p>
+      <w:pPr>
+        <w:rPr>
+          <w:rFonts w:asciiTheme="minorHAnsi" w:hAnsiTheme="minorHAnsi"/>
+          <w:sz w:val="22"/>
+          <w:szCs w:val="22"/>
+          <w:lang w:eastAsia="en-US"/>
+        </w:rPr>
+      </w:pPr>
+      <w:r>
+        <w:rPr>
+          <w:rFonts w:asciiTheme="minorHAnsi" w:hAnsiTheme="minorHAnsi"/>
+          <w:sz w:val="22"/>
+          <w:szCs w:val="22"/>
+          <w:lang w:eastAsia="en-US"/>
+        </w:rPr>
+        <w:t xml:space="preserve">We can see the person correlation coefficient value is 0.54, that represent a moderate </w:t>
+      </w:r>
+      <w:r>
+        <w:rPr>
+          <w:rFonts w:asciiTheme="minorHAnsi" w:hAnsiTheme="minorHAnsi"/>
+          <w:sz w:val="22"/>
+          <w:szCs w:val="22"/>
+          <w:lang w:eastAsia="en-US"/>
+        </w:rPr>
+        <w:t>relationship</w:t>
+      </w:r>
+      <w:r>
+        <w:rPr>
+          <w:rFonts w:asciiTheme="minorHAnsi" w:hAnsiTheme="minorHAnsi"/>
+          <w:sz w:val="22"/>
+          <w:szCs w:val="22"/>
+          <w:lang w:eastAsia="en-US"/>
+        </w:rPr>
+        <w:t xml:space="preserve"> between the two variables and the p-value is way s</w:t>
+      </w:r>
+      <w:r>
+        <w:rPr>
+          <w:rFonts w:asciiTheme="minorHAnsi" w:hAnsiTheme="minorHAnsi"/>
+          <w:sz w:val="22"/>
+          <w:szCs w:val="22"/>
+          <w:lang w:eastAsia="en-US"/>
+        </w:rPr>
+        <w:t>ma</w:t>
+      </w:r>
+      <w:r>
+        <w:rPr>
+          <w:rFonts w:asciiTheme="minorHAnsi" w:hAnsiTheme="minorHAnsi"/>
+          <w:sz w:val="22"/>
+          <w:szCs w:val="22"/>
+          <w:lang w:eastAsia="en-US"/>
+        </w:rPr>
+        <w:t xml:space="preserve">ller than 0.05 so it’s very significant. </w:t>
+      </w:r>
+    </w:p>
+    <w:p>
+      <w:pPr>
+        <w:rPr>
+          <w:rFonts w:asciiTheme="minorHAnsi" w:hAnsiTheme="minorHAnsi"/>
+          <w:sz w:val="22"/>
+          <w:szCs w:val="22"/>
+          <w:lang w:eastAsia="en-US"/>
+        </w:rPr>
+      </w:pPr>
+      <w:r>
+        <w:rPr>
+          <w:rFonts w:asciiTheme="minorHAnsi" w:hAnsiTheme="minorHAnsi"/>
+          <w:sz w:val="22"/>
+          <w:szCs w:val="22"/>
+          <w:lang w:eastAsia="en-US"/>
+        </w:rPr>
+        <w:t xml:space="preserve">With this analysis, I decided to keep both of my variables because a correlation of 0.55 </w:t>
+      </w:r>
+      <w:r>
+        <w:rPr>
+          <w:rFonts w:asciiTheme="minorHAnsi" w:hAnsiTheme="minorHAnsi"/>
+          <w:sz w:val="22"/>
+          <w:szCs w:val="22"/>
+          <w:lang w:eastAsia="en-US"/>
+        </w:rPr>
+        <w:t xml:space="preserve">is generally not high enough to cause concerns on about </w:t>
+      </w:r>
+      <w:r>
+        <w:rPr>
+          <w:rFonts w:asciiTheme="minorHAnsi" w:hAnsiTheme="minorHAnsi"/>
+          <w:sz w:val="22"/>
+          <w:szCs w:val="22"/>
+          <w:lang w:eastAsia="en-US"/>
+        </w:rPr>
+        <w:t>multicollinearity</w:t>
+      </w:r>
+      <w:r>
+        <w:rPr>
+          <w:rFonts w:asciiTheme="minorHAnsi" w:hAnsiTheme="minorHAnsi"/>
+          <w:sz w:val="22"/>
+          <w:szCs w:val="22"/>
+          <w:lang w:eastAsia="en-US"/>
+        </w:rPr>
+        <w:t xml:space="preserve"> and I believe </w:t>
+      </w:r>
+      <w:r>
+        <w:rPr>
+          <w:rFonts w:asciiTheme="minorHAnsi" w:hAnsiTheme="minorHAnsi"/>
+          <w:sz w:val="22"/>
+          <w:szCs w:val="22"/>
+          <w:lang w:eastAsia="en-US"/>
+        </w:rPr>
+        <w:t xml:space="preserve">both variables contribute unique information to the index and reflect different aspects of </w:t>
+      </w:r>
+      <w:r>
+        <w:rPr>
+          <w:rFonts w:asciiTheme="minorHAnsi" w:hAnsiTheme="minorHAnsi"/>
+          <w:sz w:val="22"/>
+          <w:szCs w:val="22"/>
+          <w:lang w:eastAsia="en-US"/>
+        </w:rPr>
+        <w:t>the complexity of chess opening.</w:t>
+      </w:r>
+    </w:p>
+    <w:p>
+      <w:pPr>
+        <w:rPr>
+          <w:rFonts w:asciiTheme="minorHAnsi" w:hAnsiTheme="minorHAnsi"/>
+          <w:sz w:val="22"/>
+          <w:szCs w:val="22"/>
+          <w:lang w:eastAsia="en-US"/>
+        </w:rPr>
+      </w:pPr>
+    </w:p>
+    <w:p>
+      <w:pPr>
+        <w:pStyle w:val="Heading3"/>
+        <w:rPr>
+          <w:rFonts w:eastAsia="Times New Roman"/>
+        </w:rPr>
+      </w:pPr>
+      <w:bookmarkStart w:id="9" w:name="_Toc165823878"/>
+      <w:r>
+        <w:rPr>
+          <w:rFonts w:eastAsia="Times New Roman"/>
+        </w:rPr>
+        <w:t xml:space="preserve">Popularity </w:t>
+      </w:r>
+      <w:r>
+        <w:rPr>
+          <w:rFonts w:eastAsia="Times New Roman"/>
+        </w:rPr>
+        <w:t>I</w:t>
+      </w:r>
+      <w:r>
+        <w:rPr>
+          <w:rFonts w:eastAsia="Times New Roman"/>
+        </w:rPr>
+        <w:t>ndicator</w:t>
+      </w:r>
+      <w:bookmarkEnd w:id="9"/>
+    </w:p>
+    <w:p>
+      <w:pPr>
+        <w:rPr>
+          <w:lang w:eastAsia="en-US"/>
+        </w:rPr>
+      </w:pPr>
+    </w:p>
+    <w:p>
+      <w:pPr>
+        <w:rPr>
+          <w:rFonts w:asciiTheme="minorHAnsi" w:hAnsiTheme="minorHAnsi"/>
+          <w:sz w:val="22"/>
+          <w:szCs w:val="22"/>
+          <w:lang w:eastAsia="en-US"/>
+        </w:rPr>
+      </w:pPr>
+      <w:r>
+        <w:rPr>
+          <w:rFonts w:asciiTheme="minorHAnsi" w:hAnsiTheme="minorHAnsi"/>
+          <w:sz w:val="22"/>
+          <w:szCs w:val="22"/>
+          <w:lang w:eastAsia="en-US"/>
+        </w:rPr>
+        <w:t>The popularity indicator uses only the number of games played, so no analysis has been carried out for this indicator.</w:t>
       </w:r>
     </w:p>
     <w:p>
@@ -8552,6 +9342,7 @@
           <w14:ligatures w14:val="none"/>
         </w:rPr>
       </w:pPr>
+      <w:proofErr w:type="spellStart"/>
       <w:r>
         <w:rPr>
           <w:rFonts w:eastAsia="Times New Roman" w:cs="Times New Roman"/>
@@ -8562,59 +9353,94 @@
           <w:lang w:eastAsia="en-GB"/>
           <w14:ligatures w14:val="none"/>
         </w:rPr>
-        <w:t>Opponent Win %</w:t>
+        <w:lastRenderedPageBreak/>
+        <w:t>Num</w:t>
+      </w:r>
+      <w:proofErr w:type="spellEnd"/>
+      <w:r>
+        <w:rPr>
+          <w:rFonts w:eastAsia="Times New Roman" w:cs="Times New Roman"/>
+          <w:color w:val="000000"/>
+          <w:kern w:val="0"/>
+          <w:sz w:val="22"/>
+          <w:szCs w:val="22"/>
+          <w:lang w:eastAsia="en-GB"/>
+          <w14:ligatures w14:val="none"/>
+        </w:rPr>
+        <w:t xml:space="preserve"> Games: </w:t>
+      </w:r>
+      <w:r>
+        <w:rPr>
+          <w:rFonts w:eastAsia="Times New Roman" w:cs="Times New Roman"/>
+          <w:color w:val="000000"/>
+          <w:kern w:val="0"/>
+          <w:sz w:val="22"/>
+          <w:szCs w:val="22"/>
+          <w:lang w:eastAsia="en-GB"/>
+          <w14:ligatures w14:val="none"/>
+        </w:rPr>
+        <w:t>Represent the number of times the opening is used.</w:t>
       </w:r>
     </w:p>
     <w:p>
       <w:pPr>
-        <w:spacing w:beforeAutospacing="1" w:afterAutospacing="1"/>
-        <w:ind w:left="1440"/>
-        <w:jc w:val="both"/>
-        <w:rPr>
-          <w:rFonts w:asciiTheme="minorHAnsi" w:hAnsiTheme="minorHAnsi"/>
-          <w:color w:val="000000"/>
+        <w:pStyle w:val="Heading3"/>
+      </w:pPr>
+      <w:bookmarkStart w:id="10" w:name="_Toc165823879"/>
+    </w:p>
+    <w:p>
+      <w:pPr>
+        <w:pStyle w:val="Heading3"/>
+        <w:rPr>
+          <w:rFonts w:eastAsia="Times New Roman"/>
+        </w:rPr>
+      </w:pPr>
+      <w:bookmarkStart w:id="11" w:name="_Toc165823876"/>
+      <w:r>
+        <w:rPr>
+          <w:rFonts w:eastAsia="Times New Roman"/>
+        </w:rPr>
+        <w:t xml:space="preserve">Improvement </w:t>
+      </w:r>
+      <w:r>
+        <w:rPr>
+          <w:rFonts w:eastAsia="Times New Roman"/>
+        </w:rPr>
+        <w:t>I</w:t>
+      </w:r>
+      <w:r>
+        <w:rPr>
+          <w:rFonts w:eastAsia="Times New Roman"/>
+        </w:rPr>
+        <w:t>ndicator</w:t>
+      </w:r>
+      <w:bookmarkEnd w:id="11"/>
+    </w:p>
+    <w:p>
+      <w:pPr>
+        <w:rPr>
+          <w:lang w:eastAsia="en-US"/>
+        </w:rPr>
+      </w:pPr>
+    </w:p>
+    <w:p>
+      <w:pPr>
+        <w:rPr>
+          <w:rFonts w:asciiTheme="minorHAnsi" w:hAnsiTheme="minorHAnsi"/>
           <w:sz w:val="22"/>
           <w:szCs w:val="22"/>
-        </w:rPr>
-      </w:pPr>
-      <w:r>
-        <w:rPr>
-          <w:rFonts w:asciiTheme="minorHAnsi" w:hAnsiTheme="minorHAnsi"/>
-          <w:color w:val="000000"/>
+          <w:lang w:eastAsia="en-US"/>
+        </w:rPr>
+      </w:pPr>
+      <w:r>
+        <w:rPr>
+          <w:rFonts w:asciiTheme="minorHAnsi" w:hAnsiTheme="minorHAnsi"/>
           <w:sz w:val="22"/>
           <w:szCs w:val="22"/>
-        </w:rPr>
-        <w:t>=&gt;Direct outcomes when the opening is used.</w:t>
-      </w:r>
-    </w:p>
-    <w:p>
-      <w:pPr>
-        <w:pStyle w:val="Heading3"/>
-        <w:rPr>
-          <w:rFonts w:eastAsia="Times New Roman"/>
-        </w:rPr>
-      </w:pPr>
-      <w:bookmarkStart w:id="8" w:name="_Toc165820207"/>
-      <w:r>
-        <w:rPr>
-          <w:rFonts w:eastAsia="Times New Roman"/>
-        </w:rPr>
-        <w:lastRenderedPageBreak/>
-        <w:t xml:space="preserve">Improvement </w:t>
-      </w:r>
-      <w:r>
-        <w:rPr>
-          <w:rFonts w:eastAsia="Times New Roman"/>
-        </w:rPr>
-        <w:t>I</w:t>
-      </w:r>
-      <w:r>
-        <w:rPr>
-          <w:rFonts w:eastAsia="Times New Roman"/>
-        </w:rPr>
-        <w:t>ndicator</w:t>
-      </w:r>
-      <w:bookmarkEnd w:id="8"/>
+          <w:lang w:eastAsia="en-US"/>
+        </w:rPr>
+        <w:t>The improvement indicator also uses only on variable, the Delta perf to represent if in average, playing an opening can have a better performance rating than player rating.</w:t>
+      </w:r>
     </w:p>
     <w:p>
       <w:pPr>
@@ -8645,46 +9471,9 @@
           <w:lang w:eastAsia="en-GB"/>
           <w14:ligatures w14:val="none"/>
         </w:rPr>
-        <w:t>perf : delta between player Rating and his performance rating</w:t>
-      </w:r>
-    </w:p>
-    <w:p>
-      <w:pPr>
-        <w:pStyle w:val="Heading3"/>
-        <w:rPr>
-          <w:rFonts w:eastAsia="Times New Roman"/>
-        </w:rPr>
-      </w:pPr>
-      <w:bookmarkStart w:id="9" w:name="_Toc165820208"/>
-      <w:r>
-        <w:rPr>
-          <w:rFonts w:eastAsia="Times New Roman"/>
-        </w:rPr>
-        <w:t xml:space="preserve">Complexity </w:t>
-      </w:r>
-      <w:r>
-        <w:rPr>
-          <w:rFonts w:eastAsia="Times New Roman"/>
-        </w:rPr>
-        <w:t>I</w:t>
-      </w:r>
-      <w:r>
-        <w:rPr>
-          <w:rFonts w:eastAsia="Times New Roman"/>
-        </w:rPr>
-        <w:t>ndicator:</w:t>
-      </w:r>
-      <w:bookmarkEnd w:id="9"/>
-    </w:p>
-    <w:p>
-      <w:pPr>
-        <w:pStyle w:val="ListParagraph"/>
-        <w:numPr>
-          <w:ilvl w:val="0"/>
-          <w:numId w:val="4"/>
-        </w:numPr>
-        <w:spacing w:before="100" w:beforeAutospacing="1" w:after="100" w:afterAutospacing="1" w:line="240" w:lineRule="auto"/>
-        <w:jc w:val="both"/>
+        <w:t xml:space="preserve">Delta </w:t>
+      </w:r>
+      <w:r>
         <w:rPr>
           <w:rFonts w:eastAsia="Times New Roman" w:cs="Times New Roman"/>
           <w:color w:val="000000"/>
@@ -8694,7 +9483,8 @@
           <w:lang w:eastAsia="en-GB"/>
           <w14:ligatures w14:val="none"/>
         </w:rPr>
-      </w:pPr>
+        <w:t xml:space="preserve">perf : </w:t>
+      </w:r>
       <w:r>
         <w:rPr>
           <w:rFonts w:eastAsia="Times New Roman" w:cs="Times New Roman"/>
@@ -8705,18 +9495,9 @@
           <w:lang w:eastAsia="en-GB"/>
           <w14:ligatures w14:val="none"/>
         </w:rPr>
-        <w:t>Number of moves: The length and complexity of the opening moves can indicate strategic depth.</w:t>
-      </w:r>
-    </w:p>
-    <w:p>
-      <w:pPr>
-        <w:pStyle w:val="ListParagraph"/>
-        <w:numPr>
-          <w:ilvl w:val="0"/>
-          <w:numId w:val="4"/>
-        </w:numPr>
-        <w:spacing w:before="100" w:beforeAutospacing="1" w:after="100" w:afterAutospacing="1" w:line="240" w:lineRule="auto"/>
-        <w:jc w:val="both"/>
+        <w:t>Difference</w:t>
+      </w:r>
+      <w:r>
         <w:rPr>
           <w:rFonts w:eastAsia="Times New Roman" w:cs="Times New Roman"/>
           <w:color w:val="000000"/>
@@ -8726,131 +9507,115 @@
           <w:lang w:eastAsia="en-GB"/>
           <w14:ligatures w14:val="none"/>
         </w:rPr>
-      </w:pPr>
-      <w:r>
-        <w:rPr>
-          <w:rFonts w:eastAsia="Times New Roman" w:cs="Times New Roman"/>
-          <w:color w:val="000000"/>
-          <w:kern w:val="0"/>
-          <w:sz w:val="22"/>
-          <w:szCs w:val="22"/>
-          <w:lang w:eastAsia="en-GB"/>
-          <w14:ligatures w14:val="none"/>
-        </w:rPr>
-        <w:t>Number of variations: The number of possible move sequences can reflect the complexity of the opening.</w:t>
+        <w:t xml:space="preserve"> between player Rating and his performance rating</w:t>
       </w:r>
     </w:p>
     <w:p>
       <w:pPr>
+        <w:rPr>
+          <w:lang w:eastAsia="en-US"/>
+        </w:rPr>
+      </w:pPr>
+    </w:p>
+    <w:p>
+      <w:pPr>
+        <w:rPr>
+          <w:lang w:eastAsia="en-US"/>
+        </w:rPr>
+      </w:pPr>
+    </w:p>
+    <w:p>
+      <w:pPr>
+        <w:pStyle w:val="Heading3"/>
+      </w:pPr>
+      <w:r>
+        <w:t>Overall Index</w:t>
+      </w:r>
+      <w:bookmarkEnd w:id="10"/>
+    </w:p>
+    <w:p>
+      <w:pPr>
+        <w:rPr>
+          <w:lang w:eastAsia="en-US"/>
+        </w:rPr>
+      </w:pPr>
+    </w:p>
+    <w:p>
+      <w:pPr>
+        <w:rPr>
+          <w:lang w:eastAsia="en-US"/>
+        </w:rPr>
+      </w:pPr>
+    </w:p>
+    <w:p>
+      <w:pPr>
+        <w:rPr>
+          <w:lang w:eastAsia="en-US"/>
+        </w:rPr>
+      </w:pPr>
+    </w:p>
+    <w:p>
+      <w:pPr>
         <w:spacing w:before="100" w:beforeAutospacing="1" w:after="100" w:afterAutospacing="1"/>
-        <w:jc w:val="both"/>
-        <w:rPr>
+        <w:jc w:val="center"/>
+        <w:rPr>
+          <w:rFonts w:asciiTheme="minorHAnsi" w:hAnsiTheme="minorHAnsi"/>
           <w:color w:val="000000"/>
           <w:sz w:val="22"/>
           <w:szCs w:val="22"/>
         </w:rPr>
       </w:pPr>
-    </w:p>
-    <w:p>
-      <w:pPr>
-        <w:pStyle w:val="Heading3"/>
-        <w:rPr>
-          <w:rFonts w:eastAsia="Times New Roman"/>
-        </w:rPr>
-      </w:pPr>
-      <w:bookmarkStart w:id="10" w:name="_Toc165820209"/>
-      <w:r>
-        <w:rPr>
-          <w:rFonts w:eastAsia="Times New Roman"/>
-        </w:rPr>
-        <w:t xml:space="preserve">Popularity </w:t>
-      </w:r>
-      <w:r>
-        <w:rPr>
-          <w:rFonts w:eastAsia="Times New Roman"/>
-        </w:rPr>
-        <w:t>I</w:t>
-      </w:r>
-      <w:r>
-        <w:rPr>
-          <w:rFonts w:eastAsia="Times New Roman"/>
-        </w:rPr>
-        <w:t>ndicator:</w:t>
-      </w:r>
-      <w:bookmarkEnd w:id="10"/>
-    </w:p>
-    <w:p>
-      <w:pPr>
-        <w:pStyle w:val="ListParagraph"/>
-        <w:numPr>
-          <w:ilvl w:val="0"/>
-          <w:numId w:val="3"/>
-        </w:numPr>
-        <w:spacing w:before="100" w:beforeAutospacing="1" w:after="100" w:afterAutospacing="1" w:line="240" w:lineRule="auto"/>
-        <w:jc w:val="both"/>
-        <w:rPr>
-          <w:rFonts w:eastAsia="Times New Roman" w:cs="Times New Roman"/>
-          <w:color w:val="000000"/>
-          <w:kern w:val="0"/>
-          <w:sz w:val="22"/>
-          <w:szCs w:val="22"/>
-          <w:lang w:eastAsia="en-GB"/>
-          <w14:ligatures w14:val="none"/>
-        </w:rPr>
-      </w:pPr>
-      <w:proofErr w:type="spellStart"/>
-      <w:r>
-        <w:rPr>
-          <w:rFonts w:eastAsia="Times New Roman" w:cs="Times New Roman"/>
-          <w:color w:val="000000"/>
-          <w:kern w:val="0"/>
-          <w:sz w:val="22"/>
-          <w:szCs w:val="22"/>
-          <w:lang w:eastAsia="en-GB"/>
-          <w14:ligatures w14:val="none"/>
-        </w:rPr>
-        <w:t>Num</w:t>
-      </w:r>
-      <w:proofErr w:type="spellEnd"/>
-      <w:r>
-        <w:rPr>
-          <w:rFonts w:eastAsia="Times New Roman" w:cs="Times New Roman"/>
-          <w:color w:val="000000"/>
-          <w:kern w:val="0"/>
-          <w:sz w:val="22"/>
-          <w:szCs w:val="22"/>
-          <w:lang w:eastAsia="en-GB"/>
-          <w14:ligatures w14:val="none"/>
-        </w:rPr>
-        <w:t xml:space="preserve"> Games: How frequently the opening is used.</w:t>
-      </w:r>
-    </w:p>
-    <w:p>
-      <w:pPr>
-        <w:spacing w:before="100" w:beforeAutospacing="1" w:after="100" w:afterAutospacing="1"/>
-        <w:jc w:val="both"/>
-        <w:rPr>
+      <w:r>
+        <w:rPr>
+          <w:rFonts w:asciiTheme="minorHAnsi" w:hAnsiTheme="minorHAnsi"/>
+          <w:noProof/>
           <w:color w:val="000000"/>
           <w:sz w:val="22"/>
           <w:szCs w:val="22"/>
-        </w:rPr>
-      </w:pPr>
-    </w:p>
-    <w:p>
-      <w:pPr>
-        <w:pStyle w:val="Heading3"/>
-        <w:rPr>
-          <w:rFonts w:eastAsia="Times New Roman" w:cs="Times New Roman"/>
-          <w:kern w:val="0"/>
-          <w:lang w:eastAsia="en-GB"/>
-          <w14:ligatures w14:val="none"/>
-        </w:rPr>
-      </w:pPr>
-      <w:bookmarkStart w:id="11" w:name="_Toc165820210"/>
-      <w:r>
-        <w:t>Overall Index</w:t>
-      </w:r>
-      <w:bookmarkEnd w:id="11"/>
+          <w14:ligatures w14:val="standardContextual"/>
+        </w:rPr>
+        <w:drawing>
+          <wp:inline distT="0" distB="0" distL="0" distR="0" wp14:anchorId="6CC247D6" wp14:editId="3D617AAD">
+            <wp:extent cx="4178083" cy="4027715"/>
+            <wp:effectExtent l="0" t="0" r="635" b="0"/>
+            <wp:docPr id="119949025" name="Picture 7" descr="A diagram of a number of indicators&#10;&#10;Description automatically generated with medium confidence"/>
+            <wp:cNvGraphicFramePr>
+              <a:graphicFrameLocks xmlns:a="http://schemas.openxmlformats.org/drawingml/2006/main" noChangeAspect="1"/>
+            </wp:cNvGraphicFramePr>
+            <a:graphic xmlns:a="http://schemas.openxmlformats.org/drawingml/2006/main">
+              <a:graphicData uri="http://schemas.openxmlformats.org/drawingml/2006/picture">
+                <pic:pic xmlns:pic="http://schemas.openxmlformats.org/drawingml/2006/picture">
+                  <pic:nvPicPr>
+                    <pic:cNvPr id="119949025" name="Picture 7" descr="A diagram of a number of indicators&#10;&#10;Description automatically generated with medium confidence"/>
+                    <pic:cNvPicPr/>
+                  </pic:nvPicPr>
+                  <pic:blipFill>
+                    <a:blip r:embed="rId12">
+                      <a:extLst>
+                        <a:ext uri="{28A0092B-C50C-407E-A947-70E740481C1C}">
+                          <a14:useLocalDpi xmlns:a14="http://schemas.microsoft.com/office/drawing/2010/main" val="0"/>
+                        </a:ext>
+                      </a:extLst>
+                    </a:blip>
+                    <a:stretch>
+                      <a:fillRect/>
+                    </a:stretch>
+                  </pic:blipFill>
+                  <pic:spPr>
+                    <a:xfrm>
+                      <a:off x="0" y="0"/>
+                      <a:ext cx="4181114" cy="4030637"/>
+                    </a:xfrm>
+                    <a:prstGeom prst="rect">
+                      <a:avLst/>
+                    </a:prstGeom>
+                  </pic:spPr>
+                </pic:pic>
+              </a:graphicData>
+            </a:graphic>
+          </wp:inline>
+        </w:drawing>
+      </w:r>
     </w:p>
     <w:p>
       <w:pPr>
@@ -8863,24 +9628,110 @@
           <w:szCs w:val="22"/>
         </w:rPr>
       </w:pPr>
-    </w:p>
-    <w:p>
-      <w:pPr>
-        <w:spacing w:before="100" w:beforeAutospacing="1" w:after="100" w:afterAutospacing="1"/>
-        <w:jc w:val="both"/>
-        <w:rPr>
-          <w:rFonts w:asciiTheme="minorHAnsi" w:hAnsiTheme="minorHAnsi"/>
+      <w:r>
+        <w:rPr>
+          <w:rFonts w:asciiTheme="minorHAnsi" w:hAnsiTheme="minorHAnsi"/>
+          <w:noProof/>
           <w:color w:val="000000"/>
           <w:sz w:val="22"/>
           <w:szCs w:val="22"/>
-        </w:rPr>
-      </w:pPr>
+          <w14:ligatures w14:val="standardContextual"/>
+        </w:rPr>
+        <w:lastRenderedPageBreak/>
+        <w:drawing>
+          <wp:inline distT="0" distB="0" distL="0" distR="0" wp14:anchorId="3FBB8211" wp14:editId="0256BE14">
+            <wp:extent cx="5731510" cy="4856480"/>
+            <wp:effectExtent l="0" t="0" r="0" b="0"/>
+            <wp:docPr id="1123002847" name="Picture 8" descr="A graph with blue dots and a red line&#10;&#10;Description automatically generated"/>
+            <wp:cNvGraphicFramePr>
+              <a:graphicFrameLocks xmlns:a="http://schemas.openxmlformats.org/drawingml/2006/main" noChangeAspect="1"/>
+            </wp:cNvGraphicFramePr>
+            <a:graphic xmlns:a="http://schemas.openxmlformats.org/drawingml/2006/main">
+              <a:graphicData uri="http://schemas.openxmlformats.org/drawingml/2006/picture">
+                <pic:pic xmlns:pic="http://schemas.openxmlformats.org/drawingml/2006/picture">
+                  <pic:nvPicPr>
+                    <pic:cNvPr id="1123002847" name="Picture 8" descr="A graph with blue dots and a red line&#10;&#10;Description automatically generated"/>
+                    <pic:cNvPicPr/>
+                  </pic:nvPicPr>
+                  <pic:blipFill>
+                    <a:blip r:embed="rId13">
+                      <a:extLst>
+                        <a:ext uri="{28A0092B-C50C-407E-A947-70E740481C1C}">
+                          <a14:useLocalDpi xmlns:a14="http://schemas.microsoft.com/office/drawing/2010/main" val="0"/>
+                        </a:ext>
+                      </a:extLst>
+                    </a:blip>
+                    <a:stretch>
+                      <a:fillRect/>
+                    </a:stretch>
+                  </pic:blipFill>
+                  <pic:spPr>
+                    <a:xfrm>
+                      <a:off x="0" y="0"/>
+                      <a:ext cx="5731510" cy="4856480"/>
+                    </a:xfrm>
+                    <a:prstGeom prst="rect">
+                      <a:avLst/>
+                    </a:prstGeom>
+                  </pic:spPr>
+                </pic:pic>
+              </a:graphicData>
+            </a:graphic>
+          </wp:inline>
+        </w:drawing>
+      </w:r>
     </w:p>
     <w:p>
       <w:pPr>
+        <w:spacing w:before="100" w:beforeAutospacing="1" w:after="100" w:afterAutospacing="1"/>
+        <w:jc w:val="both"/>
+        <w:rPr>
+          <w:rFonts w:asciiTheme="minorHAnsi" w:hAnsiTheme="minorHAnsi"/>
+          <w:color w:val="000000"/>
+          <w:sz w:val="22"/>
+          <w:szCs w:val="22"/>
+        </w:rPr>
+      </w:pPr>
+    </w:p>
+    <w:p>
+      <w:pPr>
+        <w:spacing w:before="100" w:beforeAutospacing="1" w:after="100" w:afterAutospacing="1"/>
+        <w:ind w:left="720" w:hanging="720"/>
+        <w:jc w:val="right"/>
+        <w:rPr>
+          <w:rFonts w:asciiTheme="minorHAnsi" w:hAnsiTheme="minorHAnsi"/>
+          <w:color w:val="000000"/>
+          <w:sz w:val="22"/>
+          <w:szCs w:val="22"/>
+        </w:rPr>
+      </w:pPr>
+      <w:r>
+        <w:rPr>
+          <w:rFonts w:asciiTheme="minorHAnsi" w:hAnsiTheme="minorHAnsi"/>
+          <w:color w:val="000000"/>
+          <w:sz w:val="22"/>
+          <w:szCs w:val="22"/>
+        </w:rPr>
+        <w:t>l</w:t>
+      </w:r>
+    </w:p>
+    <w:p>
+      <w:pPr>
+        <w:spacing w:before="100" w:beforeAutospacing="1" w:after="100" w:afterAutospacing="1"/>
+        <w:jc w:val="both"/>
+        <w:rPr>
+          <w:rFonts w:asciiTheme="minorHAnsi" w:hAnsiTheme="minorHAnsi"/>
+          <w:color w:val="000000"/>
+          <w:sz w:val="22"/>
+          <w:szCs w:val="22"/>
+        </w:rPr>
+      </w:pPr>
+    </w:p>
+    <w:p>
+      <w:pPr>
         <w:pStyle w:val="Heading1"/>
       </w:pPr>
-      <w:bookmarkStart w:id="12" w:name="_Toc165820211"/>
+      <w:bookmarkStart w:id="12" w:name="_Toc165823880"/>
       <w:r>
         <w:t>Findings</w:t>
       </w:r>
@@ -8898,7 +9749,7 @@
       <w:pPr>
         <w:pStyle w:val="Heading2"/>
       </w:pPr>
-      <w:bookmarkStart w:id="13" w:name="_Toc165820212"/>
+      <w:bookmarkStart w:id="13" w:name="_Toc165823881"/>
       <w:r>
         <w:t>The Results</w:t>
       </w:r>
@@ -9527,6 +10378,7 @@
                 <w:sz w:val="15"/>
                 <w:szCs w:val="15"/>
               </w:rPr>
+              <w:lastRenderedPageBreak/>
               <w:t>Queen Pawn Opening</w:t>
             </w:r>
           </w:p>
@@ -11075,7 +11927,6 @@
                 <w:sz w:val="15"/>
                 <w:szCs w:val="15"/>
               </w:rPr>
-              <w:lastRenderedPageBreak/>
               <w:t>Queen Pawn Game</w:t>
             </w:r>
           </w:p>
@@ -11479,7 +12330,7 @@
       <w:pPr>
         <w:pStyle w:val="Heading2"/>
       </w:pPr>
-      <w:bookmarkStart w:id="14" w:name="_Toc165820213"/>
+      <w:bookmarkStart w:id="14" w:name="_Toc165823882"/>
       <w:r>
         <w:t>Link to other Indicators</w:t>
       </w:r>
@@ -11561,7 +12412,7 @@
                     <pic:cNvPicPr/>
                   </pic:nvPicPr>
                   <pic:blipFill>
-                    <a:blip r:embed="rId11" cstate="print">
+                    <a:blip r:embed="rId14" cstate="print">
                       <a:extLst>
                         <a:ext uri="{28A0092B-C50C-407E-A947-70E740481C1C}">
                           <a14:useLocalDpi xmlns:a14="http://schemas.microsoft.com/office/drawing/2010/main" val="0"/>
@@ -11599,6 +12450,7 @@
         <w:rPr>
           <w:rFonts w:asciiTheme="minorHAnsi" w:hAnsiTheme="minorHAnsi"/>
         </w:rPr>
+        <w:lastRenderedPageBreak/>
         <w:t>https://www.chess.com/forum/view/chess-openings/100-most-popular-openings</w:t>
       </w:r>
       <w:r>
@@ -11623,7 +12475,7 @@
                     <pic:cNvPicPr/>
                   </pic:nvPicPr>
                   <pic:blipFill>
-                    <a:blip r:embed="rId12">
+                    <a:blip r:embed="rId15">
                       <a:extLst>
                         <a:ext uri="{28A0092B-C50C-407E-A947-70E740481C1C}">
                           <a14:useLocalDpi xmlns:a14="http://schemas.microsoft.com/office/drawing/2010/main" val="0"/>
@@ -11673,7 +12525,7 @@
           <w:lang w:val="en-GB"/>
         </w:rPr>
       </w:pPr>
-      <w:bookmarkStart w:id="15" w:name="_Toc165820214"/>
+      <w:bookmarkStart w:id="15" w:name="_Toc165823883"/>
       <w:r>
         <w:rPr>
           <w:lang w:val="en-GB"/>
@@ -11683,8 +12535,8 @@
       <w:bookmarkEnd w:id="15"/>
     </w:p>
     <w:sectPr>
-      <w:footerReference w:type="even" r:id="rId13"/>
-      <w:footerReference w:type="default" r:id="rId14"/>
+      <w:footerReference w:type="even" r:id="rId16"/>
+      <w:footerReference w:type="default" r:id="rId17"/>
       <w:pgSz w:w="11906" w:h="16838"/>
       <w:pgMar w:top="1440" w:right="1440" w:bottom="1440" w:left="1440" w:header="708" w:footer="708" w:gutter="0"/>
       <w:pgNumType w:start="0"/>
@@ -12086,7 +12938,7 @@
   <w:abstractNum w:abstractNumId="2" w15:restartNumberingAfterBreak="0">
     <w:nsid w:val="41A0463C"/>
     <w:multiLevelType w:val="hybridMultilevel"/>
-    <w:tmpl w:val="7736C050"/>
+    <w:tmpl w:val="8582357C"/>
     <w:lvl w:ilvl="0" w:tplc="08090001">
       <w:start w:val="1"/>
       <w:numFmt w:val="bullet"/>
@@ -14042,7 +14894,7 @@
 </file>
 
 <file path=customXml/itemProps2.xml><?xml version="1.0" encoding="utf-8"?>
-<ds:datastoreItem xmlns:ds="http://schemas.openxmlformats.org/officeDocument/2006/customXml" ds:itemID="{BC4E8EBB-40E1-D94D-B5A7-9C84656164A7}">
+<ds:datastoreItem xmlns:ds="http://schemas.openxmlformats.org/officeDocument/2006/customXml" ds:itemID="{2AA4D56C-0880-AE41-B360-1226B3158872}">
   <ds:schemaRefs>
     <ds:schemaRef ds:uri="http://schemas.openxmlformats.org/officeDocument/2006/bibliography"/>
   </ds:schemaRefs>

</xml_diff>